<commit_message>
typo(DB): Changement de police d'écriture
</commit_message>
<xml_diff>
--- a/DB/E_BackupRestore.docx
+++ b/DB/E_BackupRestore.docx
@@ -11,6 +11,7 @@
         </w:numPr>
         <w:ind w:left="360"/>
         <w:rPr>
+          <w:rFonts w:asciiTheme="minorHAnsi" w:hAnsiTheme="minorHAnsi" w:cstheme="minorHAnsi"/>
           <w:color w:val="auto"/>
           <w:highlight w:val="lightGray"/>
           <w:lang w:val="fr-FR"/>
@@ -18,7 +19,7 @@
       </w:pPr>
       <w:r>
         <w:rPr>
-          <w:rFonts w:ascii="Grotesque" w:hAnsi="Grotesque"/>
+          <w:rFonts w:asciiTheme="minorHAnsi" w:hAnsiTheme="minorHAnsi" w:cstheme="minorHAnsi"/>
           <w:color w:val="auto"/>
           <w:highlight w:val="lightGray"/>
           <w:lang w:val="fr-FR"/>
@@ -31,7 +32,7 @@
         <w:pStyle w:val="PrformatHTML"/>
         <w:rPr>
           <w:rStyle w:val="CodeHTML"/>
-          <w:rFonts w:ascii="Grotesque" w:eastAsiaTheme="majorEastAsia" w:hAnsi="Grotesque"/>
+          <w:rFonts w:asciiTheme="minorHAnsi" w:eastAsiaTheme="majorEastAsia" w:hAnsiTheme="minorHAnsi" w:cstheme="minorHAnsi"/>
           <w:color w:val="FFFFFF" w:themeColor="background1"/>
           <w:lang w:val="fr-FR"/>
         </w:rPr>
@@ -40,7 +41,7 @@
       <w:r>
         <w:rPr>
           <w:rStyle w:val="CodeHTML"/>
-          <w:rFonts w:ascii="Grotesque" w:eastAsiaTheme="majorEastAsia" w:hAnsi="Grotesque"/>
+          <w:rFonts w:asciiTheme="minorHAnsi" w:eastAsiaTheme="majorEastAsia" w:hAnsiTheme="minorHAnsi" w:cstheme="minorHAnsi"/>
           <w:color w:val="FFFFFF" w:themeColor="background1"/>
           <w:highlight w:val="black"/>
           <w:lang w:val="fr-FR"/>
@@ -51,7 +52,7 @@
       <w:r>
         <w:rPr>
           <w:rStyle w:val="CodeHTML"/>
-          <w:rFonts w:ascii="Grotesque" w:eastAsiaTheme="majorEastAsia" w:hAnsi="Grotesque"/>
+          <w:rFonts w:asciiTheme="minorHAnsi" w:eastAsiaTheme="majorEastAsia" w:hAnsiTheme="minorHAnsi" w:cstheme="minorHAnsi"/>
           <w:color w:val="FFFFFF" w:themeColor="background1"/>
           <w:highlight w:val="black"/>
           <w:lang w:val="fr-FR"/>
@@ -62,7 +63,7 @@
       <w:r>
         <w:rPr>
           <w:rStyle w:val="CodeHTML"/>
-          <w:rFonts w:ascii="Grotesque" w:eastAsiaTheme="majorEastAsia" w:hAnsi="Grotesque"/>
+          <w:rFonts w:asciiTheme="minorHAnsi" w:eastAsiaTheme="majorEastAsia" w:hAnsiTheme="minorHAnsi" w:cstheme="minorHAnsi"/>
           <w:color w:val="FFFFFF" w:themeColor="background1"/>
           <w:highlight w:val="black"/>
           <w:lang w:val="fr-FR"/>
@@ -73,7 +74,7 @@
       <w:r>
         <w:rPr>
           <w:rStyle w:val="CodeHTML"/>
-          <w:rFonts w:ascii="Grotesque" w:eastAsiaTheme="majorEastAsia" w:hAnsi="Grotesque"/>
+          <w:rFonts w:asciiTheme="minorHAnsi" w:eastAsiaTheme="majorEastAsia" w:hAnsiTheme="minorHAnsi" w:cstheme="minorHAnsi"/>
           <w:color w:val="FFFFFF" w:themeColor="background1"/>
           <w:highlight w:val="black"/>
           <w:lang w:val="fr-FR"/>
@@ -84,7 +85,7 @@
       <w:r>
         <w:rPr>
           <w:rStyle w:val="CodeHTML"/>
-          <w:rFonts w:ascii="Grotesque" w:eastAsiaTheme="majorEastAsia" w:hAnsi="Grotesque"/>
+          <w:rFonts w:asciiTheme="minorHAnsi" w:eastAsiaTheme="majorEastAsia" w:hAnsiTheme="minorHAnsi" w:cstheme="minorHAnsi"/>
           <w:color w:val="FFFFFF" w:themeColor="background1"/>
           <w:highlight w:val="black"/>
           <w:lang w:val="fr-FR"/>
@@ -95,7 +96,7 @@
       <w:r>
         <w:rPr>
           <w:rStyle w:val="CodeHTML"/>
-          <w:rFonts w:ascii="Grotesque" w:eastAsiaTheme="majorEastAsia" w:hAnsi="Grotesque"/>
+          <w:rFonts w:asciiTheme="minorHAnsi" w:eastAsiaTheme="majorEastAsia" w:hAnsiTheme="minorHAnsi" w:cstheme="minorHAnsi"/>
           <w:color w:val="FFFFFF" w:themeColor="background1"/>
           <w:highlight w:val="black"/>
           <w:lang w:val="fr-FR"/>
@@ -105,7 +106,7 @@
       <w:r>
         <w:rPr>
           <w:rStyle w:val="CodeHTML"/>
-          <w:rFonts w:ascii="Grotesque" w:eastAsiaTheme="majorEastAsia" w:hAnsi="Grotesque"/>
+          <w:rFonts w:asciiTheme="minorHAnsi" w:eastAsiaTheme="majorEastAsia" w:hAnsiTheme="minorHAnsi" w:cstheme="minorHAnsi"/>
           <w:color w:val="FFFFFF" w:themeColor="background1"/>
           <w:highlight w:val="black"/>
           <w:lang w:val="fr-FR"/>
@@ -115,7 +116,7 @@
       <w:r>
         <w:rPr>
           <w:rStyle w:val="CodeHTML"/>
-          <w:rFonts w:ascii="Grotesque" w:eastAsiaTheme="majorEastAsia" w:hAnsi="Grotesque"/>
+          <w:rFonts w:asciiTheme="minorHAnsi" w:eastAsiaTheme="majorEastAsia" w:hAnsiTheme="minorHAnsi" w:cstheme="minorHAnsi"/>
           <w:color w:val="FFFFFF" w:themeColor="background1"/>
           <w:highlight w:val="black"/>
           <w:lang w:val="fr-FR"/>
@@ -126,7 +127,7 @@
       <w:r>
         <w:rPr>
           <w:rStyle w:val="CodeHTML"/>
-          <w:rFonts w:ascii="Grotesque" w:eastAsiaTheme="majorEastAsia" w:hAnsi="Grotesque"/>
+          <w:rFonts w:asciiTheme="minorHAnsi" w:eastAsiaTheme="majorEastAsia" w:hAnsiTheme="minorHAnsi" w:cstheme="minorHAnsi"/>
           <w:color w:val="FFFFFF" w:themeColor="background1"/>
           <w:highlight w:val="black"/>
           <w:lang w:val="fr-FR"/>
@@ -137,7 +138,7 @@
       <w:r>
         <w:rPr>
           <w:rStyle w:val="CodeHTML"/>
-          <w:rFonts w:ascii="Grotesque" w:eastAsiaTheme="majorEastAsia" w:hAnsi="Grotesque"/>
+          <w:rFonts w:asciiTheme="minorHAnsi" w:eastAsiaTheme="majorEastAsia" w:hAnsiTheme="minorHAnsi" w:cstheme="minorHAnsi"/>
           <w:color w:val="FFFFFF" w:themeColor="background1"/>
           <w:highlight w:val="black"/>
           <w:lang w:val="fr-FR"/>
@@ -147,7 +148,7 @@
       <w:r>
         <w:rPr>
           <w:rStyle w:val="CodeHTML"/>
-          <w:rFonts w:ascii="Grotesque" w:eastAsiaTheme="majorEastAsia" w:hAnsi="Grotesque"/>
+          <w:rFonts w:asciiTheme="minorHAnsi" w:eastAsiaTheme="majorEastAsia" w:hAnsiTheme="minorHAnsi" w:cstheme="minorHAnsi"/>
           <w:color w:val="FFFFFF" w:themeColor="background1"/>
           <w:highlight w:val="black"/>
           <w:lang w:val="fr-FR"/>
@@ -158,7 +159,7 @@
       <w:r>
         <w:rPr>
           <w:rStyle w:val="CodeHTML"/>
-          <w:rFonts w:ascii="Grotesque" w:eastAsiaTheme="majorEastAsia" w:hAnsi="Grotesque"/>
+          <w:rFonts w:asciiTheme="minorHAnsi" w:eastAsiaTheme="majorEastAsia" w:hAnsiTheme="minorHAnsi" w:cstheme="minorHAnsi"/>
           <w:color w:val="FFFFFF" w:themeColor="background1"/>
           <w:highlight w:val="black"/>
           <w:lang w:val="fr-FR"/>
@@ -169,7 +170,7 @@
       <w:r>
         <w:rPr>
           <w:rStyle w:val="CodeHTML"/>
-          <w:rFonts w:ascii="Grotesque" w:eastAsiaTheme="majorEastAsia" w:hAnsi="Grotesque"/>
+          <w:rFonts w:asciiTheme="minorHAnsi" w:eastAsiaTheme="majorEastAsia" w:hAnsiTheme="minorHAnsi" w:cstheme="minorHAnsi"/>
           <w:color w:val="FFFFFF" w:themeColor="background1"/>
           <w:highlight w:val="black"/>
           <w:lang w:val="fr-FR"/>
@@ -179,7 +180,7 @@
       <w:r>
         <w:rPr>
           <w:rStyle w:val="CodeHTML"/>
-          <w:rFonts w:ascii="Grotesque" w:eastAsiaTheme="majorEastAsia" w:hAnsi="Grotesque"/>
+          <w:rFonts w:asciiTheme="minorHAnsi" w:eastAsiaTheme="majorEastAsia" w:hAnsiTheme="minorHAnsi" w:cstheme="minorHAnsi"/>
           <w:color w:val="FFFFFF" w:themeColor="background1"/>
           <w:highlight w:val="black"/>
           <w:lang w:val="fr-FR"/>
@@ -189,7 +190,7 @@
       <w:r>
         <w:rPr>
           <w:rStyle w:val="CodeHTML"/>
-          <w:rFonts w:ascii="Grotesque" w:eastAsiaTheme="majorEastAsia" w:hAnsi="Grotesque"/>
+          <w:rFonts w:asciiTheme="minorHAnsi" w:eastAsiaTheme="majorEastAsia" w:hAnsiTheme="minorHAnsi" w:cstheme="minorHAnsi"/>
           <w:color w:val="FFFFFF" w:themeColor="background1"/>
           <w:highlight w:val="black"/>
           <w:lang w:val="fr-FR"/>
@@ -200,7 +201,7 @@
       <w:r>
         <w:rPr>
           <w:rStyle w:val="CodeHTML"/>
-          <w:rFonts w:ascii="Grotesque" w:eastAsiaTheme="majorEastAsia" w:hAnsi="Grotesque"/>
+          <w:rFonts w:asciiTheme="minorHAnsi" w:eastAsiaTheme="majorEastAsia" w:hAnsiTheme="minorHAnsi" w:cstheme="minorHAnsi"/>
           <w:color w:val="FFFFFF" w:themeColor="background1"/>
           <w:highlight w:val="black"/>
           <w:lang w:val="fr-FR"/>
@@ -211,7 +212,7 @@
       <w:r>
         <w:rPr>
           <w:rStyle w:val="CodeHTML"/>
-          <w:rFonts w:ascii="Grotesque" w:eastAsiaTheme="majorEastAsia" w:hAnsi="Grotesque"/>
+          <w:rFonts w:asciiTheme="minorHAnsi" w:eastAsiaTheme="majorEastAsia" w:hAnsiTheme="minorHAnsi" w:cstheme="minorHAnsi"/>
           <w:color w:val="FFFFFF" w:themeColor="background1"/>
           <w:highlight w:val="black"/>
           <w:lang w:val="fr-FR"/>
@@ -221,7 +222,7 @@
       <w:r>
         <w:rPr>
           <w:rStyle w:val="CodeHTML"/>
-          <w:rFonts w:ascii="Grotesque" w:eastAsiaTheme="majorEastAsia" w:hAnsi="Grotesque"/>
+          <w:rFonts w:asciiTheme="minorHAnsi" w:eastAsiaTheme="majorEastAsia" w:hAnsiTheme="minorHAnsi" w:cstheme="minorHAnsi"/>
           <w:color w:val="FFFFFF" w:themeColor="background1"/>
           <w:highlight w:val="black"/>
           <w:lang w:val="fr-FR"/>
@@ -231,7 +232,7 @@
       <w:r>
         <w:rPr>
           <w:rStyle w:val="CodeHTML"/>
-          <w:rFonts w:ascii="Grotesque" w:eastAsiaTheme="majorEastAsia" w:hAnsi="Grotesque"/>
+          <w:rFonts w:asciiTheme="minorHAnsi" w:eastAsiaTheme="majorEastAsia" w:hAnsiTheme="minorHAnsi" w:cstheme="minorHAnsi"/>
           <w:color w:val="FFFFFF" w:themeColor="background1"/>
           <w:highlight w:val="black"/>
           <w:lang w:val="fr-FR"/>
@@ -242,7 +243,7 @@
       <w:r>
         <w:rPr>
           <w:rStyle w:val="CodeHTML"/>
-          <w:rFonts w:ascii="Grotesque" w:eastAsiaTheme="majorEastAsia" w:hAnsi="Grotesque"/>
+          <w:rFonts w:asciiTheme="minorHAnsi" w:eastAsiaTheme="majorEastAsia" w:hAnsiTheme="minorHAnsi" w:cstheme="minorHAnsi"/>
           <w:color w:val="FFFFFF" w:themeColor="background1"/>
           <w:highlight w:val="black"/>
           <w:lang w:val="fr-FR"/>
@@ -253,38 +254,18 @@
       <w:r>
         <w:rPr>
           <w:rStyle w:val="CodeHTML"/>
-          <w:rFonts w:ascii="Grotesque" w:eastAsiaTheme="majorEastAsia" w:hAnsi="Grotesque"/>
-          <w:color w:val="FFFFFF" w:themeColor="background1"/>
-          <w:highlight w:val="black"/>
-          <w:lang w:val="fr-FR"/>
-        </w:rPr>
-        <w:t>] &gt;</w:t>
-      </w:r>
-      <w:r>
-        <w:rPr>
-          <w:rStyle w:val="CodeHTML"/>
-          <w:rFonts w:ascii="Grotesque" w:eastAsiaTheme="majorEastAsia" w:hAnsi="Grotesque"/>
-          <w:color w:val="FFFFFF" w:themeColor="background1"/>
-          <w:highlight w:val="black"/>
-          <w:lang w:val="fr-FR"/>
-        </w:rPr>
-        <w:t xml:space="preserve"> </w:t>
-      </w:r>
-      <w:r>
-        <w:rPr>
-          <w:rStyle w:val="CodeHTML"/>
-          <w:rFonts w:ascii="Grotesque" w:eastAsiaTheme="majorEastAsia" w:hAnsi="Grotesque"/>
-          <w:color w:val="FFFFFF" w:themeColor="background1"/>
-          <w:highlight w:val="black"/>
-          <w:lang w:val="fr-FR"/>
-        </w:rPr>
-        <w:t>[</w:t>
-      </w:r>
-      <w:proofErr w:type="spellStart"/>
-      <w:r>
-        <w:rPr>
-          <w:rStyle w:val="CodeHTML"/>
-          <w:rFonts w:ascii="Grotesque" w:eastAsiaTheme="majorEastAsia" w:hAnsi="Grotesque"/>
+          <w:rFonts w:asciiTheme="minorHAnsi" w:eastAsiaTheme="majorEastAsia" w:hAnsiTheme="minorHAnsi" w:cstheme="minorHAnsi"/>
+          <w:color w:val="FFFFFF" w:themeColor="background1"/>
+          <w:highlight w:val="black"/>
+          <w:lang w:val="fr-FR"/>
+        </w:rPr>
+        <w:t>] &gt; [</w:t>
+      </w:r>
+      <w:proofErr w:type="spellStart"/>
+      <w:r>
+        <w:rPr>
+          <w:rStyle w:val="CodeHTML"/>
+          <w:rFonts w:asciiTheme="minorHAnsi" w:eastAsiaTheme="majorEastAsia" w:hAnsiTheme="minorHAnsi" w:cstheme="minorHAnsi"/>
           <w:color w:val="FFFFFF" w:themeColor="background1"/>
           <w:highlight w:val="black"/>
           <w:lang w:val="fr-FR"/>
@@ -295,7 +276,7 @@
       <w:r>
         <w:rPr>
           <w:rStyle w:val="CodeHTML"/>
-          <w:rFonts w:ascii="Grotesque" w:eastAsiaTheme="majorEastAsia" w:hAnsi="Grotesque"/>
+          <w:rFonts w:asciiTheme="minorHAnsi" w:eastAsiaTheme="majorEastAsia" w:hAnsiTheme="minorHAnsi" w:cstheme="minorHAnsi"/>
           <w:color w:val="FFFFFF" w:themeColor="background1"/>
           <w:highlight w:val="black"/>
           <w:lang w:val="fr-FR"/>
@@ -307,14 +288,14 @@
       <w:pPr>
         <w:pStyle w:val="NormalWeb"/>
         <w:rPr>
-          <w:rFonts w:ascii="Grotesque" w:hAnsi="Grotesque"/>
+          <w:rFonts w:asciiTheme="minorHAnsi" w:hAnsiTheme="minorHAnsi" w:cstheme="minorHAnsi"/>
           <w:lang w:val="fr-FR"/>
         </w:rPr>
       </w:pPr>
       <w:r>
         <w:rPr>
           <w:rStyle w:val="lev"/>
-          <w:rFonts w:ascii="Grotesque" w:hAnsi="Grotesque"/>
+          <w:rFonts w:asciiTheme="minorHAnsi" w:hAnsiTheme="minorHAnsi" w:cstheme="minorHAnsi"/>
           <w:lang w:val="fr-FR"/>
         </w:rPr>
         <w:t>Explication :</w:t>
@@ -330,7 +311,7 @@
         <w:spacing w:line="276" w:lineRule="auto"/>
         <w:rPr>
           <w:rStyle w:val="CodeHTML"/>
-          <w:rFonts w:ascii="Grotesque" w:eastAsiaTheme="majorEastAsia" w:hAnsi="Grotesque"/>
+          <w:rFonts w:asciiTheme="minorHAnsi" w:eastAsiaTheme="majorEastAsia" w:hAnsiTheme="minorHAnsi" w:cstheme="minorHAnsi"/>
           <w:sz w:val="24"/>
           <w:szCs w:val="24"/>
           <w:lang w:val="fr-FR"/>
@@ -340,7 +321,7 @@
       <w:r>
         <w:rPr>
           <w:rStyle w:val="CodeHTML"/>
-          <w:rFonts w:ascii="Grotesque" w:eastAsiaTheme="majorEastAsia" w:hAnsi="Grotesque"/>
+          <w:rFonts w:asciiTheme="minorHAnsi" w:eastAsiaTheme="majorEastAsia" w:hAnsiTheme="minorHAnsi" w:cstheme="minorHAnsi"/>
           <w:b/>
           <w:bCs/>
           <w:sz w:val="24"/>
@@ -353,7 +334,7 @@
       <w:r>
         <w:rPr>
           <w:rStyle w:val="CodeHTML"/>
-          <w:rFonts w:ascii="Grotesque" w:eastAsiaTheme="majorEastAsia" w:hAnsi="Grotesque"/>
+          <w:rFonts w:asciiTheme="minorHAnsi" w:eastAsiaTheme="majorEastAsia" w:hAnsiTheme="minorHAnsi" w:cstheme="minorHAnsi"/>
           <w:b/>
           <w:bCs/>
           <w:sz w:val="24"/>
@@ -366,7 +347,7 @@
       <w:r>
         <w:rPr>
           <w:rStyle w:val="CodeHTML"/>
-          <w:rFonts w:ascii="Grotesque" w:eastAsiaTheme="majorEastAsia" w:hAnsi="Grotesque"/>
+          <w:rFonts w:asciiTheme="minorHAnsi" w:eastAsiaTheme="majorEastAsia" w:hAnsiTheme="minorHAnsi" w:cstheme="minorHAnsi"/>
           <w:b/>
           <w:bCs/>
           <w:sz w:val="24"/>
@@ -379,7 +360,7 @@
       <w:r>
         <w:rPr>
           <w:rStyle w:val="CodeHTML"/>
-          <w:rFonts w:ascii="Grotesque" w:eastAsiaTheme="majorEastAsia" w:hAnsi="Grotesque"/>
+          <w:rFonts w:asciiTheme="minorHAnsi" w:eastAsiaTheme="majorEastAsia" w:hAnsiTheme="minorHAnsi" w:cstheme="minorHAnsi"/>
           <w:b/>
           <w:bCs/>
           <w:sz w:val="24"/>
@@ -392,7 +373,7 @@
       <w:r>
         <w:rPr>
           <w:rStyle w:val="CodeHTML"/>
-          <w:rFonts w:ascii="Grotesque" w:eastAsiaTheme="majorEastAsia" w:hAnsi="Grotesque"/>
+          <w:rFonts w:asciiTheme="minorHAnsi" w:eastAsiaTheme="majorEastAsia" w:hAnsiTheme="minorHAnsi" w:cstheme="minorHAnsi"/>
           <w:b/>
           <w:bCs/>
           <w:sz w:val="24"/>
@@ -405,7 +386,7 @@
       <w:r>
         <w:rPr>
           <w:rStyle w:val="CodeHTML"/>
-          <w:rFonts w:ascii="Grotesque" w:eastAsiaTheme="majorEastAsia" w:hAnsi="Grotesque"/>
+          <w:rFonts w:asciiTheme="minorHAnsi" w:eastAsiaTheme="majorEastAsia" w:hAnsiTheme="minorHAnsi" w:cstheme="minorHAnsi"/>
           <w:b/>
           <w:bCs/>
           <w:sz w:val="24"/>
@@ -417,7 +398,7 @@
       <w:r>
         <w:rPr>
           <w:rStyle w:val="CodeHTML"/>
-          <w:rFonts w:ascii="Grotesque" w:eastAsiaTheme="majorEastAsia" w:hAnsi="Grotesque"/>
+          <w:rFonts w:asciiTheme="minorHAnsi" w:eastAsiaTheme="majorEastAsia" w:hAnsiTheme="minorHAnsi" w:cstheme="minorHAnsi"/>
           <w:b/>
           <w:bCs/>
           <w:sz w:val="24"/>
@@ -429,7 +410,7 @@
       <w:r>
         <w:rPr>
           <w:rStyle w:val="CodeHTML"/>
-          <w:rFonts w:ascii="Grotesque" w:eastAsiaTheme="majorEastAsia" w:hAnsi="Grotesque"/>
+          <w:rFonts w:asciiTheme="minorHAnsi" w:eastAsiaTheme="majorEastAsia" w:hAnsiTheme="minorHAnsi" w:cstheme="minorHAnsi"/>
           <w:sz w:val="24"/>
           <w:szCs w:val="24"/>
           <w:lang w:val="fr-FR"/>
@@ -440,7 +421,7 @@
       <w:r>
         <w:rPr>
           <w:rStyle w:val="CodeHTML"/>
-          <w:rFonts w:ascii="Grotesque" w:eastAsiaTheme="majorEastAsia" w:hAnsi="Grotesque"/>
+          <w:rFonts w:asciiTheme="minorHAnsi" w:eastAsiaTheme="majorEastAsia" w:hAnsiTheme="minorHAnsi" w:cstheme="minorHAnsi"/>
           <w:sz w:val="24"/>
           <w:szCs w:val="24"/>
           <w:lang w:val="fr-FR"/>
@@ -451,7 +432,7 @@
       <w:r>
         <w:rPr>
           <w:rStyle w:val="CodeHTML"/>
-          <w:rFonts w:ascii="Grotesque" w:eastAsiaTheme="majorEastAsia" w:hAnsi="Grotesque"/>
+          <w:rFonts w:asciiTheme="minorHAnsi" w:eastAsiaTheme="majorEastAsia" w:hAnsiTheme="minorHAnsi" w:cstheme="minorHAnsi"/>
           <w:sz w:val="24"/>
           <w:szCs w:val="24"/>
           <w:lang w:val="fr-FR"/>
@@ -462,7 +443,7 @@
       <w:r>
         <w:rPr>
           <w:rStyle w:val="CodeHTML"/>
-          <w:rFonts w:ascii="Grotesque" w:eastAsiaTheme="majorEastAsia" w:hAnsi="Grotesque"/>
+          <w:rFonts w:asciiTheme="minorHAnsi" w:eastAsiaTheme="majorEastAsia" w:hAnsiTheme="minorHAnsi" w:cstheme="minorHAnsi"/>
           <w:sz w:val="24"/>
           <w:szCs w:val="24"/>
           <w:lang w:val="fr-FR"/>
@@ -473,7 +454,7 @@
       <w:r>
         <w:rPr>
           <w:rStyle w:val="CodeHTML"/>
-          <w:rFonts w:ascii="Grotesque" w:eastAsiaTheme="majorEastAsia" w:hAnsi="Grotesque"/>
+          <w:rFonts w:asciiTheme="minorHAnsi" w:eastAsiaTheme="majorEastAsia" w:hAnsiTheme="minorHAnsi" w:cstheme="minorHAnsi"/>
           <w:sz w:val="24"/>
           <w:szCs w:val="24"/>
           <w:lang w:val="fr-FR"/>
@@ -491,7 +472,7 @@
         <w:spacing w:line="276" w:lineRule="auto"/>
         <w:rPr>
           <w:rStyle w:val="CodeHTML"/>
-          <w:rFonts w:ascii="Grotesque" w:eastAsiaTheme="majorEastAsia" w:hAnsi="Grotesque"/>
+          <w:rFonts w:asciiTheme="minorHAnsi" w:eastAsiaTheme="majorEastAsia" w:hAnsiTheme="minorHAnsi" w:cstheme="minorHAnsi"/>
           <w:sz w:val="24"/>
           <w:szCs w:val="24"/>
           <w:lang w:val="fr-FR"/>
@@ -502,7 +483,7 @@
       <w:r>
         <w:rPr>
           <w:rStyle w:val="CodeHTML"/>
-          <w:rFonts w:ascii="Grotesque" w:eastAsiaTheme="majorEastAsia" w:hAnsi="Grotesque"/>
+          <w:rFonts w:asciiTheme="minorHAnsi" w:eastAsiaTheme="majorEastAsia" w:hAnsiTheme="minorHAnsi" w:cstheme="minorHAnsi"/>
           <w:b/>
           <w:bCs/>
           <w:sz w:val="24"/>
@@ -516,7 +497,7 @@
       <w:r>
         <w:rPr>
           <w:rStyle w:val="CodeHTML"/>
-          <w:rFonts w:ascii="Grotesque" w:eastAsiaTheme="majorEastAsia" w:hAnsi="Grotesque"/>
+          <w:rFonts w:asciiTheme="minorHAnsi" w:eastAsiaTheme="majorEastAsia" w:hAnsiTheme="minorHAnsi" w:cstheme="minorHAnsi"/>
           <w:sz w:val="24"/>
           <w:szCs w:val="24"/>
           <w:lang w:val="fr-FR"/>
@@ -534,16 +515,16 @@
         <w:spacing w:line="276" w:lineRule="auto"/>
         <w:rPr>
           <w:rStyle w:val="CodeHTML"/>
-          <w:rFonts w:ascii="Grotesque" w:eastAsiaTheme="majorEastAsia" w:hAnsi="Grotesque"/>
-          <w:sz w:val="24"/>
-          <w:szCs w:val="24"/>
-          <w:lang w:val="fr-FR"/>
-        </w:rPr>
-      </w:pPr>
-      <w:r>
-        <w:rPr>
-          <w:rStyle w:val="CodeHTML"/>
-          <w:rFonts w:ascii="Grotesque" w:eastAsiaTheme="majorEastAsia" w:hAnsi="Grotesque"/>
+          <w:rFonts w:asciiTheme="minorHAnsi" w:eastAsiaTheme="majorEastAsia" w:hAnsiTheme="minorHAnsi" w:cstheme="minorHAnsi"/>
+          <w:sz w:val="24"/>
+          <w:szCs w:val="24"/>
+          <w:lang w:val="fr-FR"/>
+        </w:rPr>
+      </w:pPr>
+      <w:r>
+        <w:rPr>
+          <w:rStyle w:val="CodeHTML"/>
+          <w:rFonts w:asciiTheme="minorHAnsi" w:eastAsiaTheme="majorEastAsia" w:hAnsiTheme="minorHAnsi" w:cstheme="minorHAnsi"/>
           <w:b/>
           <w:bCs/>
           <w:sz w:val="24"/>
@@ -555,7 +536,7 @@
       <w:r>
         <w:rPr>
           <w:rStyle w:val="CodeHTML"/>
-          <w:rFonts w:ascii="Grotesque" w:eastAsiaTheme="majorEastAsia" w:hAnsi="Grotesque"/>
+          <w:rFonts w:asciiTheme="minorHAnsi" w:eastAsiaTheme="majorEastAsia" w:hAnsiTheme="minorHAnsi" w:cstheme="minorHAnsi"/>
           <w:b/>
           <w:bCs/>
           <w:sz w:val="24"/>
@@ -568,7 +549,7 @@
       <w:r>
         <w:rPr>
           <w:rStyle w:val="CodeHTML"/>
-          <w:rFonts w:ascii="Grotesque" w:eastAsiaTheme="majorEastAsia" w:hAnsi="Grotesque"/>
+          <w:rFonts w:asciiTheme="minorHAnsi" w:eastAsiaTheme="majorEastAsia" w:hAnsiTheme="minorHAnsi" w:cstheme="minorHAnsi"/>
           <w:b/>
           <w:bCs/>
           <w:sz w:val="24"/>
@@ -581,7 +562,7 @@
       <w:r>
         <w:rPr>
           <w:rStyle w:val="CodeHTML"/>
-          <w:rFonts w:ascii="Grotesque" w:eastAsiaTheme="majorEastAsia" w:hAnsi="Grotesque"/>
+          <w:rFonts w:asciiTheme="minorHAnsi" w:eastAsiaTheme="majorEastAsia" w:hAnsiTheme="minorHAnsi" w:cstheme="minorHAnsi"/>
           <w:b/>
           <w:bCs/>
           <w:sz w:val="24"/>
@@ -593,7 +574,7 @@
       <w:r>
         <w:rPr>
           <w:rStyle w:val="CodeHTML"/>
-          <w:rFonts w:ascii="Grotesque" w:eastAsiaTheme="majorEastAsia" w:hAnsi="Grotesque"/>
+          <w:rFonts w:asciiTheme="minorHAnsi" w:eastAsiaTheme="majorEastAsia" w:hAnsiTheme="minorHAnsi" w:cstheme="minorHAnsi"/>
           <w:sz w:val="24"/>
           <w:szCs w:val="24"/>
           <w:lang w:val="fr-FR"/>
@@ -611,16 +592,16 @@
         <w:spacing w:line="276" w:lineRule="auto"/>
         <w:rPr>
           <w:rStyle w:val="CodeHTML"/>
-          <w:rFonts w:ascii="Grotesque" w:eastAsiaTheme="majorEastAsia" w:hAnsi="Grotesque"/>
-          <w:sz w:val="24"/>
-          <w:szCs w:val="24"/>
-          <w:lang w:val="fr-FR"/>
-        </w:rPr>
-      </w:pPr>
-      <w:r>
-        <w:rPr>
-          <w:rStyle w:val="CodeHTML"/>
-          <w:rFonts w:ascii="Grotesque" w:eastAsiaTheme="majorEastAsia" w:hAnsi="Grotesque"/>
+          <w:rFonts w:asciiTheme="minorHAnsi" w:eastAsiaTheme="majorEastAsia" w:hAnsiTheme="minorHAnsi" w:cstheme="minorHAnsi"/>
+          <w:sz w:val="24"/>
+          <w:szCs w:val="24"/>
+          <w:lang w:val="fr-FR"/>
+        </w:rPr>
+      </w:pPr>
+      <w:r>
+        <w:rPr>
+          <w:rStyle w:val="CodeHTML"/>
+          <w:rFonts w:asciiTheme="minorHAnsi" w:eastAsiaTheme="majorEastAsia" w:hAnsiTheme="minorHAnsi" w:cstheme="minorHAnsi"/>
           <w:b/>
           <w:bCs/>
           <w:sz w:val="24"/>
@@ -632,7 +613,7 @@
       <w:r>
         <w:rPr>
           <w:rStyle w:val="CodeHTML"/>
-          <w:rFonts w:ascii="Grotesque" w:eastAsiaTheme="majorEastAsia" w:hAnsi="Grotesque"/>
+          <w:rFonts w:asciiTheme="minorHAnsi" w:eastAsiaTheme="majorEastAsia" w:hAnsiTheme="minorHAnsi" w:cstheme="minorHAnsi"/>
           <w:b/>
           <w:bCs/>
           <w:sz w:val="24"/>
@@ -645,7 +626,7 @@
       <w:r>
         <w:rPr>
           <w:rStyle w:val="CodeHTML"/>
-          <w:rFonts w:ascii="Grotesque" w:eastAsiaTheme="majorEastAsia" w:hAnsi="Grotesque"/>
+          <w:rFonts w:asciiTheme="minorHAnsi" w:eastAsiaTheme="majorEastAsia" w:hAnsiTheme="minorHAnsi" w:cstheme="minorHAnsi"/>
           <w:b/>
           <w:bCs/>
           <w:sz w:val="24"/>
@@ -659,7 +640,7 @@
       <w:r>
         <w:rPr>
           <w:rStyle w:val="CodeHTML"/>
-          <w:rFonts w:ascii="Grotesque" w:eastAsiaTheme="majorEastAsia" w:hAnsi="Grotesque"/>
+          <w:rFonts w:asciiTheme="minorHAnsi" w:eastAsiaTheme="majorEastAsia" w:hAnsiTheme="minorHAnsi" w:cstheme="minorHAnsi"/>
           <w:b/>
           <w:bCs/>
           <w:sz w:val="24"/>
@@ -671,7 +652,7 @@
       <w:r>
         <w:rPr>
           <w:rStyle w:val="CodeHTML"/>
-          <w:rFonts w:ascii="Grotesque" w:eastAsiaTheme="majorEastAsia" w:hAnsi="Grotesque"/>
+          <w:rFonts w:asciiTheme="minorHAnsi" w:eastAsiaTheme="majorEastAsia" w:hAnsiTheme="minorHAnsi" w:cstheme="minorHAnsi"/>
           <w:sz w:val="24"/>
           <w:szCs w:val="24"/>
           <w:lang w:val="fr-FR"/>
@@ -682,7 +663,7 @@
       <w:r>
         <w:rPr>
           <w:rStyle w:val="CodeHTML"/>
-          <w:rFonts w:ascii="Grotesque" w:eastAsiaTheme="majorEastAsia" w:hAnsi="Grotesque"/>
+          <w:rFonts w:asciiTheme="minorHAnsi" w:eastAsiaTheme="majorEastAsia" w:hAnsiTheme="minorHAnsi" w:cstheme="minorHAnsi"/>
           <w:sz w:val="24"/>
           <w:szCs w:val="24"/>
           <w:lang w:val="fr-FR"/>
@@ -700,16 +681,16 @@
         <w:spacing w:line="276" w:lineRule="auto"/>
         <w:rPr>
           <w:rStyle w:val="CodeHTML"/>
-          <w:rFonts w:ascii="Grotesque" w:eastAsiaTheme="majorEastAsia" w:hAnsi="Grotesque"/>
-          <w:sz w:val="24"/>
-          <w:szCs w:val="24"/>
-          <w:lang w:val="fr-FR"/>
-        </w:rPr>
-      </w:pPr>
-      <w:r>
-        <w:rPr>
-          <w:rStyle w:val="CodeHTML"/>
-          <w:rFonts w:ascii="Grotesque" w:eastAsiaTheme="majorEastAsia" w:hAnsi="Grotesque"/>
+          <w:rFonts w:asciiTheme="minorHAnsi" w:eastAsiaTheme="majorEastAsia" w:hAnsiTheme="minorHAnsi" w:cstheme="minorHAnsi"/>
+          <w:sz w:val="24"/>
+          <w:szCs w:val="24"/>
+          <w:lang w:val="fr-FR"/>
+        </w:rPr>
+      </w:pPr>
+      <w:r>
+        <w:rPr>
+          <w:rStyle w:val="CodeHTML"/>
+          <w:rFonts w:asciiTheme="minorHAnsi" w:eastAsiaTheme="majorEastAsia" w:hAnsiTheme="minorHAnsi" w:cstheme="minorHAnsi"/>
           <w:b/>
           <w:bCs/>
           <w:sz w:val="24"/>
@@ -723,7 +704,7 @@
       <w:r>
         <w:rPr>
           <w:rStyle w:val="CodeHTML"/>
-          <w:rFonts w:ascii="Grotesque" w:eastAsiaTheme="majorEastAsia" w:hAnsi="Grotesque"/>
+          <w:rFonts w:asciiTheme="minorHAnsi" w:eastAsiaTheme="majorEastAsia" w:hAnsiTheme="minorHAnsi" w:cstheme="minorHAnsi"/>
           <w:b/>
           <w:bCs/>
           <w:sz w:val="24"/>
@@ -736,7 +717,7 @@
       <w:r>
         <w:rPr>
           <w:rStyle w:val="CodeHTML"/>
-          <w:rFonts w:ascii="Grotesque" w:eastAsiaTheme="majorEastAsia" w:hAnsi="Grotesque"/>
+          <w:rFonts w:asciiTheme="minorHAnsi" w:eastAsiaTheme="majorEastAsia" w:hAnsiTheme="minorHAnsi" w:cstheme="minorHAnsi"/>
           <w:b/>
           <w:bCs/>
           <w:sz w:val="24"/>
@@ -749,7 +730,7 @@
       <w:r>
         <w:rPr>
           <w:rStyle w:val="CodeHTML"/>
-          <w:rFonts w:ascii="Grotesque" w:eastAsiaTheme="majorEastAsia" w:hAnsi="Grotesque"/>
+          <w:rFonts w:asciiTheme="minorHAnsi" w:eastAsiaTheme="majorEastAsia" w:hAnsiTheme="minorHAnsi" w:cstheme="minorHAnsi"/>
           <w:b/>
           <w:bCs/>
           <w:sz w:val="24"/>
@@ -761,7 +742,7 @@
       <w:r>
         <w:rPr>
           <w:rStyle w:val="CodeHTML"/>
-          <w:rFonts w:ascii="Grotesque" w:eastAsiaTheme="majorEastAsia" w:hAnsi="Grotesque"/>
+          <w:rFonts w:asciiTheme="minorHAnsi" w:eastAsiaTheme="majorEastAsia" w:hAnsiTheme="minorHAnsi" w:cstheme="minorHAnsi"/>
           <w:sz w:val="24"/>
           <w:szCs w:val="24"/>
           <w:lang w:val="fr-FR"/>
@@ -779,16 +760,16 @@
         <w:spacing w:line="276" w:lineRule="auto"/>
         <w:rPr>
           <w:rStyle w:val="CodeHTML"/>
-          <w:rFonts w:ascii="Grotesque" w:eastAsiaTheme="majorEastAsia" w:hAnsi="Grotesque"/>
-          <w:sz w:val="24"/>
-          <w:szCs w:val="24"/>
-          <w:lang w:val="fr-FR"/>
-        </w:rPr>
-      </w:pPr>
-      <w:r>
-        <w:rPr>
-          <w:rStyle w:val="CodeHTML"/>
-          <w:rFonts w:ascii="Grotesque" w:eastAsiaTheme="majorEastAsia" w:hAnsi="Grotesque"/>
+          <w:rFonts w:asciiTheme="minorHAnsi" w:eastAsiaTheme="majorEastAsia" w:hAnsiTheme="minorHAnsi" w:cstheme="minorHAnsi"/>
+          <w:sz w:val="24"/>
+          <w:szCs w:val="24"/>
+          <w:lang w:val="fr-FR"/>
+        </w:rPr>
+      </w:pPr>
+      <w:r>
+        <w:rPr>
+          <w:rStyle w:val="CodeHTML"/>
+          <w:rFonts w:asciiTheme="minorHAnsi" w:eastAsiaTheme="majorEastAsia" w:hAnsiTheme="minorHAnsi" w:cstheme="minorHAnsi"/>
           <w:b/>
           <w:bCs/>
           <w:sz w:val="24"/>
@@ -800,7 +781,7 @@
       <w:r>
         <w:rPr>
           <w:rStyle w:val="CodeHTML"/>
-          <w:rFonts w:ascii="Grotesque" w:eastAsiaTheme="majorEastAsia" w:hAnsi="Grotesque"/>
+          <w:rFonts w:asciiTheme="minorHAnsi" w:eastAsiaTheme="majorEastAsia" w:hAnsiTheme="minorHAnsi" w:cstheme="minorHAnsi"/>
           <w:sz w:val="24"/>
           <w:szCs w:val="24"/>
           <w:lang w:val="fr-FR"/>
@@ -818,16 +799,16 @@
         <w:spacing w:line="276" w:lineRule="auto"/>
         <w:rPr>
           <w:rStyle w:val="CodeHTML"/>
-          <w:rFonts w:ascii="Grotesque" w:eastAsiaTheme="majorEastAsia" w:hAnsi="Grotesque"/>
-          <w:sz w:val="24"/>
-          <w:szCs w:val="24"/>
-          <w:lang w:val="fr-FR"/>
-        </w:rPr>
-      </w:pPr>
-      <w:r>
-        <w:rPr>
-          <w:rStyle w:val="CodeHTML"/>
-          <w:rFonts w:ascii="Grotesque" w:eastAsiaTheme="majorEastAsia" w:hAnsi="Grotesque"/>
+          <w:rFonts w:asciiTheme="minorHAnsi" w:eastAsiaTheme="majorEastAsia" w:hAnsiTheme="minorHAnsi" w:cstheme="minorHAnsi"/>
+          <w:sz w:val="24"/>
+          <w:szCs w:val="24"/>
+          <w:lang w:val="fr-FR"/>
+        </w:rPr>
+      </w:pPr>
+      <w:r>
+        <w:rPr>
+          <w:rStyle w:val="CodeHTML"/>
+          <w:rFonts w:asciiTheme="minorHAnsi" w:eastAsiaTheme="majorEastAsia" w:hAnsiTheme="minorHAnsi" w:cstheme="minorHAnsi"/>
           <w:b/>
           <w:bCs/>
           <w:sz w:val="24"/>
@@ -841,7 +822,7 @@
       <w:r>
         <w:rPr>
           <w:rStyle w:val="CodeHTML"/>
-          <w:rFonts w:ascii="Grotesque" w:eastAsiaTheme="majorEastAsia" w:hAnsi="Grotesque"/>
+          <w:rFonts w:asciiTheme="minorHAnsi" w:eastAsiaTheme="majorEastAsia" w:hAnsiTheme="minorHAnsi" w:cstheme="minorHAnsi"/>
           <w:b/>
           <w:bCs/>
           <w:sz w:val="24"/>
@@ -854,7 +835,7 @@
       <w:r>
         <w:rPr>
           <w:rStyle w:val="CodeHTML"/>
-          <w:rFonts w:ascii="Grotesque" w:eastAsiaTheme="majorEastAsia" w:hAnsi="Grotesque"/>
+          <w:rFonts w:asciiTheme="minorHAnsi" w:eastAsiaTheme="majorEastAsia" w:hAnsiTheme="minorHAnsi" w:cstheme="minorHAnsi"/>
           <w:b/>
           <w:bCs/>
           <w:sz w:val="24"/>
@@ -867,7 +848,7 @@
       <w:r>
         <w:rPr>
           <w:rStyle w:val="CodeHTML"/>
-          <w:rFonts w:ascii="Grotesque" w:eastAsiaTheme="majorEastAsia" w:hAnsi="Grotesque"/>
+          <w:rFonts w:asciiTheme="minorHAnsi" w:eastAsiaTheme="majorEastAsia" w:hAnsiTheme="minorHAnsi" w:cstheme="minorHAnsi"/>
           <w:b/>
           <w:bCs/>
           <w:sz w:val="24"/>
@@ -879,7 +860,7 @@
       <w:r>
         <w:rPr>
           <w:rStyle w:val="CodeHTML"/>
-          <w:rFonts w:ascii="Grotesque" w:eastAsiaTheme="majorEastAsia" w:hAnsi="Grotesque"/>
+          <w:rFonts w:asciiTheme="minorHAnsi" w:eastAsiaTheme="majorEastAsia" w:hAnsiTheme="minorHAnsi" w:cstheme="minorHAnsi"/>
           <w:sz w:val="24"/>
           <w:szCs w:val="24"/>
           <w:lang w:val="fr-FR"/>
@@ -889,7 +870,7 @@
       <w:r>
         <w:rPr>
           <w:rStyle w:val="CodeHTML"/>
-          <w:rFonts w:ascii="Grotesque" w:eastAsiaTheme="majorEastAsia" w:hAnsi="Grotesque"/>
+          <w:rFonts w:asciiTheme="minorHAnsi" w:eastAsiaTheme="majorEastAsia" w:hAnsiTheme="minorHAnsi" w:cstheme="minorHAnsi"/>
           <w:sz w:val="24"/>
           <w:szCs w:val="24"/>
           <w:lang w:val="fr-FR"/>
@@ -902,14 +883,14 @@
         <w:pStyle w:val="NormalWeb"/>
         <w:rPr>
           <w:rStyle w:val="lev"/>
-          <w:rFonts w:ascii="Grotesque" w:hAnsi="Grotesque"/>
+          <w:rFonts w:asciiTheme="minorHAnsi" w:hAnsiTheme="minorHAnsi" w:cstheme="minorHAnsi"/>
           <w:lang w:val="fr-FR"/>
         </w:rPr>
       </w:pPr>
       <w:r>
         <w:rPr>
           <w:rStyle w:val="lev"/>
-          <w:rFonts w:ascii="Grotesque" w:hAnsi="Grotesque"/>
+          <w:rFonts w:asciiTheme="minorHAnsi" w:hAnsiTheme="minorHAnsi" w:cstheme="minorHAnsi"/>
           <w:lang w:val="fr-FR"/>
         </w:rPr>
         <w:t>Exemple :</w:t>
@@ -920,7 +901,7 @@
         <w:pStyle w:val="NormalWeb"/>
         <w:rPr>
           <w:rStyle w:val="CodeHTML"/>
-          <w:rFonts w:ascii="Grotesque" w:hAnsi="Grotesque" w:cs="Times New Roman"/>
+          <w:rFonts w:asciiTheme="minorHAnsi" w:hAnsiTheme="minorHAnsi" w:cstheme="minorHAnsi"/>
           <w:sz w:val="24"/>
           <w:szCs w:val="24"/>
           <w:lang w:val="fr-FR"/>
@@ -930,7 +911,7 @@
       <w:r>
         <w:rPr>
           <w:rStyle w:val="CodeHTML"/>
-          <w:rFonts w:ascii="Grotesque" w:eastAsiaTheme="majorEastAsia" w:hAnsi="Grotesque"/>
+          <w:rFonts w:asciiTheme="minorHAnsi" w:eastAsiaTheme="majorEastAsia" w:hAnsiTheme="minorHAnsi" w:cstheme="minorHAnsi"/>
           <w:color w:val="FFFFFF" w:themeColor="background1"/>
           <w:highlight w:val="black"/>
           <w:lang w:val="fr-FR"/>
@@ -941,7 +922,7 @@
       <w:r>
         <w:rPr>
           <w:rStyle w:val="CodeHTML"/>
-          <w:rFonts w:ascii="Grotesque" w:eastAsiaTheme="majorEastAsia" w:hAnsi="Grotesque"/>
+          <w:rFonts w:asciiTheme="minorHAnsi" w:eastAsiaTheme="majorEastAsia" w:hAnsiTheme="minorHAnsi" w:cstheme="minorHAnsi"/>
           <w:color w:val="FFFFFF" w:themeColor="background1"/>
           <w:highlight w:val="black"/>
           <w:lang w:val="fr-FR"/>
@@ -952,7 +933,7 @@
       <w:r>
         <w:rPr>
           <w:rStyle w:val="CodeHTML"/>
-          <w:rFonts w:ascii="Grotesque" w:eastAsiaTheme="majorEastAsia" w:hAnsi="Grotesque"/>
+          <w:rFonts w:asciiTheme="minorHAnsi" w:eastAsiaTheme="majorEastAsia" w:hAnsiTheme="minorHAnsi" w:cstheme="minorHAnsi"/>
           <w:color w:val="FFFFFF" w:themeColor="background1"/>
           <w:highlight w:val="black"/>
           <w:lang w:val="fr-FR"/>
@@ -963,7 +944,7 @@
       <w:r>
         <w:rPr>
           <w:rStyle w:val="CodeHTML"/>
-          <w:rFonts w:ascii="Grotesque" w:eastAsiaTheme="majorEastAsia" w:hAnsi="Grotesque"/>
+          <w:rFonts w:asciiTheme="minorHAnsi" w:eastAsiaTheme="majorEastAsia" w:hAnsiTheme="minorHAnsi" w:cstheme="minorHAnsi"/>
           <w:color w:val="FFFFFF" w:themeColor="background1"/>
           <w:highlight w:val="black"/>
           <w:lang w:val="fr-FR"/>
@@ -974,7 +955,7 @@
       <w:r>
         <w:rPr>
           <w:rStyle w:val="CodeHTML"/>
-          <w:rFonts w:ascii="Grotesque" w:eastAsiaTheme="majorEastAsia" w:hAnsi="Grotesque"/>
+          <w:rFonts w:asciiTheme="minorHAnsi" w:eastAsiaTheme="majorEastAsia" w:hAnsiTheme="minorHAnsi" w:cstheme="minorHAnsi"/>
           <w:color w:val="FFFFFF" w:themeColor="background1"/>
           <w:highlight w:val="black"/>
           <w:lang w:val="fr-FR"/>
@@ -985,7 +966,7 @@
       <w:r>
         <w:rPr>
           <w:rStyle w:val="CodeHTML"/>
-          <w:rFonts w:ascii="Grotesque" w:eastAsiaTheme="majorEastAsia" w:hAnsi="Grotesque"/>
+          <w:rFonts w:asciiTheme="minorHAnsi" w:eastAsiaTheme="majorEastAsia" w:hAnsiTheme="minorHAnsi" w:cstheme="minorHAnsi"/>
           <w:color w:val="FFFFFF" w:themeColor="background1"/>
           <w:highlight w:val="black"/>
           <w:lang w:val="fr-FR"/>
@@ -996,7 +977,7 @@
       <w:r>
         <w:rPr>
           <w:rStyle w:val="CodeHTML"/>
-          <w:rFonts w:ascii="Grotesque" w:eastAsiaTheme="majorEastAsia" w:hAnsi="Grotesque"/>
+          <w:rFonts w:asciiTheme="minorHAnsi" w:eastAsiaTheme="majorEastAsia" w:hAnsiTheme="minorHAnsi" w:cstheme="minorHAnsi"/>
           <w:color w:val="FFFFFF" w:themeColor="background1"/>
           <w:highlight w:val="black"/>
           <w:lang w:val="fr-FR"/>
@@ -1007,7 +988,7 @@
       <w:r>
         <w:rPr>
           <w:rStyle w:val="CodeHTML"/>
-          <w:rFonts w:ascii="Grotesque" w:eastAsiaTheme="majorEastAsia" w:hAnsi="Grotesque"/>
+          <w:rFonts w:asciiTheme="minorHAnsi" w:eastAsiaTheme="majorEastAsia" w:hAnsiTheme="minorHAnsi" w:cstheme="minorHAnsi"/>
           <w:color w:val="FFFFFF" w:themeColor="background1"/>
           <w:highlight w:val="black"/>
           <w:lang w:val="fr-FR"/>
@@ -1018,7 +999,7 @@
       <w:r>
         <w:rPr>
           <w:rStyle w:val="CodeHTML"/>
-          <w:rFonts w:ascii="Grotesque" w:eastAsiaTheme="majorEastAsia" w:hAnsi="Grotesque"/>
+          <w:rFonts w:asciiTheme="minorHAnsi" w:eastAsiaTheme="majorEastAsia" w:hAnsiTheme="minorHAnsi" w:cstheme="minorHAnsi"/>
           <w:color w:val="FFFFFF" w:themeColor="background1"/>
           <w:highlight w:val="black"/>
           <w:lang w:val="fr-FR"/>
@@ -1029,59 +1010,29 @@
       <w:r>
         <w:rPr>
           <w:rStyle w:val="CodeHTML"/>
-          <w:rFonts w:ascii="Grotesque" w:eastAsiaTheme="majorEastAsia" w:hAnsi="Grotesque"/>
-          <w:color w:val="FFFFFF" w:themeColor="background1"/>
-          <w:highlight w:val="black"/>
-          <w:lang w:val="fr-FR"/>
-        </w:rPr>
-        <w:t xml:space="preserve"> -u </w:t>
-      </w:r>
-      <w:r>
-        <w:rPr>
-          <w:rStyle w:val="CodeHTML"/>
-          <w:rFonts w:ascii="Grotesque" w:eastAsiaTheme="majorEastAsia" w:hAnsi="Grotesque"/>
-          <w:color w:val="FFFFFF" w:themeColor="background1"/>
-          <w:highlight w:val="black"/>
-          <w:lang w:val="fr-FR"/>
-        </w:rPr>
-        <w:t xml:space="preserve">root </w:t>
-      </w:r>
-      <w:r>
-        <w:rPr>
-          <w:rStyle w:val="CodeHTML"/>
-          <w:rFonts w:ascii="Grotesque" w:eastAsiaTheme="majorEastAsia" w:hAnsi="Grotesque"/>
-          <w:color w:val="FFFFFF" w:themeColor="background1"/>
-          <w:highlight w:val="black"/>
-          <w:lang w:val="fr-FR"/>
-        </w:rPr>
-        <w:t xml:space="preserve"> -</w:t>
-      </w:r>
-      <w:proofErr w:type="spellStart"/>
-      <w:r>
-        <w:rPr>
-          <w:rStyle w:val="CodeHTML"/>
-          <w:rFonts w:ascii="Grotesque" w:eastAsiaTheme="majorEastAsia" w:hAnsi="Grotesque"/>
-          <w:color w:val="FFFFFF" w:themeColor="background1"/>
-          <w:highlight w:val="black"/>
-          <w:lang w:val="fr-FR"/>
-        </w:rPr>
-        <w:t>p</w:t>
-      </w:r>
-      <w:r>
-        <w:rPr>
-          <w:rStyle w:val="CodeHTML"/>
-          <w:rFonts w:ascii="Grotesque" w:eastAsiaTheme="majorEastAsia" w:hAnsi="Grotesque"/>
-          <w:color w:val="FFFFFF" w:themeColor="background1"/>
-          <w:highlight w:val="black"/>
-          <w:lang w:val="fr-FR"/>
-        </w:rPr>
-        <w:t>root</w:t>
-      </w:r>
-      <w:proofErr w:type="spellEnd"/>
-      <w:r>
-        <w:rPr>
-          <w:rStyle w:val="CodeHTML"/>
-          <w:rFonts w:ascii="Grotesque" w:eastAsiaTheme="majorEastAsia" w:hAnsi="Grotesque"/>
+          <w:rFonts w:asciiTheme="minorHAnsi" w:eastAsiaTheme="majorEastAsia" w:hAnsiTheme="minorHAnsi" w:cstheme="minorHAnsi"/>
+          <w:color w:val="FFFFFF" w:themeColor="background1"/>
+          <w:highlight w:val="black"/>
+          <w:lang w:val="fr-FR"/>
+        </w:rPr>
+        <w:t xml:space="preserve"> -u root  -</w:t>
+      </w:r>
+      <w:proofErr w:type="spellStart"/>
+      <w:r>
+        <w:rPr>
+          <w:rStyle w:val="CodeHTML"/>
+          <w:rFonts w:asciiTheme="minorHAnsi" w:eastAsiaTheme="majorEastAsia" w:hAnsiTheme="minorHAnsi" w:cstheme="minorHAnsi"/>
+          <w:color w:val="FFFFFF" w:themeColor="background1"/>
+          <w:highlight w:val="black"/>
+          <w:lang w:val="fr-FR"/>
+        </w:rPr>
+        <w:t>proot</w:t>
+      </w:r>
+      <w:proofErr w:type="spellEnd"/>
+      <w:r>
+        <w:rPr>
+          <w:rStyle w:val="CodeHTML"/>
+          <w:rFonts w:asciiTheme="minorHAnsi" w:eastAsiaTheme="majorEastAsia" w:hAnsiTheme="minorHAnsi" w:cstheme="minorHAnsi"/>
           <w:color w:val="FFFFFF" w:themeColor="background1"/>
           <w:highlight w:val="black"/>
           <w:lang w:val="fr-FR"/>
@@ -1092,7 +1043,7 @@
       <w:r>
         <w:rPr>
           <w:rStyle w:val="CodeHTML"/>
-          <w:rFonts w:ascii="Grotesque" w:eastAsiaTheme="majorEastAsia" w:hAnsi="Grotesque"/>
+          <w:rFonts w:asciiTheme="minorHAnsi" w:eastAsiaTheme="majorEastAsia" w:hAnsiTheme="minorHAnsi" w:cstheme="minorHAnsi"/>
           <w:color w:val="FFFFFF" w:themeColor="background1"/>
           <w:highlight w:val="black"/>
           <w:lang w:val="fr-FR"/>
@@ -1103,38 +1054,18 @@
       <w:r>
         <w:rPr>
           <w:rStyle w:val="CodeHTML"/>
-          <w:rFonts w:ascii="Grotesque" w:eastAsiaTheme="majorEastAsia" w:hAnsi="Grotesque"/>
-          <w:color w:val="FFFFFF" w:themeColor="background1"/>
-          <w:highlight w:val="black"/>
-          <w:lang w:val="fr-FR"/>
-        </w:rPr>
-        <w:t xml:space="preserve"> </w:t>
-      </w:r>
-      <w:r>
-        <w:rPr>
-          <w:rStyle w:val="CodeHTML"/>
-          <w:rFonts w:ascii="Grotesque" w:eastAsiaTheme="majorEastAsia" w:hAnsi="Grotesque"/>
-          <w:color w:val="FFFFFF" w:themeColor="background1"/>
-          <w:highlight w:val="black"/>
-          <w:lang w:val="fr-FR"/>
-        </w:rPr>
-        <w:t>&gt;</w:t>
-      </w:r>
-      <w:r>
-        <w:rPr>
-          <w:rStyle w:val="CodeHTML"/>
-          <w:rFonts w:ascii="Grotesque" w:eastAsiaTheme="majorEastAsia" w:hAnsi="Grotesque"/>
-          <w:color w:val="FFFFFF" w:themeColor="background1"/>
-          <w:highlight w:val="black"/>
-          <w:lang w:val="fr-FR"/>
-        </w:rPr>
-        <w:t xml:space="preserve"> </w:t>
-      </w:r>
-      <w:proofErr w:type="spellStart"/>
-      <w:r>
-        <w:rPr>
-          <w:rStyle w:val="CodeHTML"/>
-          <w:rFonts w:ascii="Grotesque" w:eastAsiaTheme="majorEastAsia" w:hAnsi="Grotesque"/>
+          <w:rFonts w:asciiTheme="minorHAnsi" w:eastAsiaTheme="majorEastAsia" w:hAnsiTheme="minorHAnsi" w:cstheme="minorHAnsi"/>
+          <w:color w:val="FFFFFF" w:themeColor="background1"/>
+          <w:highlight w:val="black"/>
+          <w:lang w:val="fr-FR"/>
+        </w:rPr>
+        <w:t xml:space="preserve"> &gt; </w:t>
+      </w:r>
+      <w:proofErr w:type="spellStart"/>
+      <w:r>
+        <w:rPr>
+          <w:rStyle w:val="CodeHTML"/>
+          <w:rFonts w:asciiTheme="minorHAnsi" w:eastAsiaTheme="majorEastAsia" w:hAnsiTheme="minorHAnsi" w:cstheme="minorHAnsi"/>
           <w:color w:val="FFFFFF" w:themeColor="background1"/>
           <w:highlight w:val="black"/>
           <w:lang w:val="fr-FR"/>
@@ -1146,7 +1077,7 @@
     <w:p>
       <w:pPr>
         <w:rPr>
-          <w:rFonts w:ascii="Grotesque" w:eastAsiaTheme="majorEastAsia" w:hAnsi="Grotesque" w:cstheme="majorBidi"/>
+          <w:rFonts w:eastAsiaTheme="majorEastAsia" w:cstheme="minorHAnsi"/>
           <w:sz w:val="32"/>
           <w:szCs w:val="32"/>
           <w:highlight w:val="lightGray"/>
@@ -1155,7 +1086,7 @@
       </w:pPr>
       <w:r>
         <w:rPr>
-          <w:rFonts w:ascii="Grotesque" w:hAnsi="Grotesque"/>
+          <w:rFonts w:cstheme="minorHAnsi"/>
           <w:highlight w:val="lightGray"/>
           <w:lang w:val="fr-FR"/>
         </w:rPr>
@@ -1171,6 +1102,7 @@
         </w:numPr>
         <w:ind w:left="360"/>
         <w:rPr>
+          <w:rFonts w:asciiTheme="minorHAnsi" w:hAnsiTheme="minorHAnsi" w:cstheme="minorHAnsi"/>
           <w:color w:val="auto"/>
           <w:highlight w:val="lightGray"/>
           <w:lang w:val="fr-FR"/>
@@ -1178,7 +1110,7 @@
       </w:pPr>
       <w:r>
         <w:rPr>
-          <w:rFonts w:ascii="Grotesque" w:hAnsi="Grotesque"/>
+          <w:rFonts w:asciiTheme="minorHAnsi" w:hAnsiTheme="minorHAnsi" w:cstheme="minorHAnsi"/>
           <w:color w:val="auto"/>
           <w:highlight w:val="lightGray"/>
           <w:lang w:val="fr-FR"/>
@@ -1192,7 +1124,7 @@
         <w:pStyle w:val="PrformatHTML"/>
         <w:rPr>
           <w:rStyle w:val="CodeHTML"/>
-          <w:rFonts w:ascii="Grotesque" w:eastAsiaTheme="majorEastAsia" w:hAnsi="Grotesque"/>
+          <w:rFonts w:asciiTheme="minorHAnsi" w:eastAsiaTheme="majorEastAsia" w:hAnsiTheme="minorHAnsi" w:cstheme="minorHAnsi"/>
           <w:color w:val="FFFFFF" w:themeColor="background1"/>
           <w:lang w:val="fr-FR"/>
         </w:rPr>
@@ -1201,7 +1133,7 @@
       <w:r>
         <w:rPr>
           <w:rStyle w:val="CodeHTML"/>
-          <w:rFonts w:ascii="Grotesque" w:eastAsiaTheme="majorEastAsia" w:hAnsi="Grotesque"/>
+          <w:rFonts w:asciiTheme="minorHAnsi" w:eastAsiaTheme="majorEastAsia" w:hAnsiTheme="minorHAnsi" w:cstheme="minorHAnsi"/>
           <w:color w:val="FFFFFF" w:themeColor="background1"/>
           <w:highlight w:val="black"/>
           <w:lang w:val="fr-FR"/>
@@ -1212,7 +1144,7 @@
       <w:r>
         <w:rPr>
           <w:rStyle w:val="CodeHTML"/>
-          <w:rFonts w:ascii="Grotesque" w:eastAsiaTheme="majorEastAsia" w:hAnsi="Grotesque"/>
+          <w:rFonts w:asciiTheme="minorHAnsi" w:eastAsiaTheme="majorEastAsia" w:hAnsiTheme="minorHAnsi" w:cstheme="minorHAnsi"/>
           <w:color w:val="FFFFFF" w:themeColor="background1"/>
           <w:highlight w:val="black"/>
           <w:lang w:val="fr-FR"/>
@@ -1223,7 +1155,7 @@
       <w:r>
         <w:rPr>
           <w:rStyle w:val="CodeHTML"/>
-          <w:rFonts w:ascii="Grotesque" w:eastAsiaTheme="majorEastAsia" w:hAnsi="Grotesque"/>
+          <w:rFonts w:asciiTheme="minorHAnsi" w:eastAsiaTheme="majorEastAsia" w:hAnsiTheme="minorHAnsi" w:cstheme="minorHAnsi"/>
           <w:color w:val="FFFFFF" w:themeColor="background1"/>
           <w:highlight w:val="black"/>
           <w:lang w:val="fr-FR"/>
@@ -1234,7 +1166,7 @@
       <w:r>
         <w:rPr>
           <w:rStyle w:val="CodeHTML"/>
-          <w:rFonts w:ascii="Grotesque" w:eastAsiaTheme="majorEastAsia" w:hAnsi="Grotesque"/>
+          <w:rFonts w:asciiTheme="minorHAnsi" w:eastAsiaTheme="majorEastAsia" w:hAnsiTheme="minorHAnsi" w:cstheme="minorHAnsi"/>
           <w:color w:val="FFFFFF" w:themeColor="background1"/>
           <w:highlight w:val="black"/>
           <w:lang w:val="fr-FR"/>
@@ -1244,7 +1176,7 @@
       <w:r>
         <w:rPr>
           <w:rStyle w:val="CodeHTML"/>
-          <w:rFonts w:ascii="Grotesque" w:eastAsiaTheme="majorEastAsia" w:hAnsi="Grotesque"/>
+          <w:rFonts w:asciiTheme="minorHAnsi" w:eastAsiaTheme="majorEastAsia" w:hAnsiTheme="minorHAnsi" w:cstheme="minorHAnsi"/>
           <w:color w:val="FFFFFF" w:themeColor="background1"/>
           <w:highlight w:val="black"/>
           <w:lang w:val="fr-FR"/>
@@ -1254,7 +1186,7 @@
       <w:r>
         <w:rPr>
           <w:rStyle w:val="CodeHTML"/>
-          <w:rFonts w:ascii="Grotesque" w:eastAsiaTheme="majorEastAsia" w:hAnsi="Grotesque"/>
+          <w:rFonts w:asciiTheme="minorHAnsi" w:eastAsiaTheme="majorEastAsia" w:hAnsiTheme="minorHAnsi" w:cstheme="minorHAnsi"/>
           <w:color w:val="FFFFFF" w:themeColor="background1"/>
           <w:highlight w:val="black"/>
           <w:lang w:val="fr-FR"/>
@@ -1265,7 +1197,7 @@
       <w:r>
         <w:rPr>
           <w:rStyle w:val="CodeHTML"/>
-          <w:rFonts w:ascii="Grotesque" w:eastAsiaTheme="majorEastAsia" w:hAnsi="Grotesque"/>
+          <w:rFonts w:asciiTheme="minorHAnsi" w:eastAsiaTheme="majorEastAsia" w:hAnsiTheme="minorHAnsi" w:cstheme="minorHAnsi"/>
           <w:color w:val="FFFFFF" w:themeColor="background1"/>
           <w:highlight w:val="black"/>
           <w:lang w:val="fr-FR"/>
@@ -1276,7 +1208,7 @@
       <w:r>
         <w:rPr>
           <w:rStyle w:val="CodeHTML"/>
-          <w:rFonts w:ascii="Grotesque" w:eastAsiaTheme="majorEastAsia" w:hAnsi="Grotesque"/>
+          <w:rFonts w:asciiTheme="minorHAnsi" w:eastAsiaTheme="majorEastAsia" w:hAnsiTheme="minorHAnsi" w:cstheme="minorHAnsi"/>
           <w:color w:val="FFFFFF" w:themeColor="background1"/>
           <w:highlight w:val="black"/>
           <w:lang w:val="fr-FR"/>
@@ -1286,7 +1218,7 @@
       <w:r>
         <w:rPr>
           <w:rStyle w:val="CodeHTML"/>
-          <w:rFonts w:ascii="Grotesque" w:eastAsiaTheme="majorEastAsia" w:hAnsi="Grotesque"/>
+          <w:rFonts w:asciiTheme="minorHAnsi" w:eastAsiaTheme="majorEastAsia" w:hAnsiTheme="minorHAnsi" w:cstheme="minorHAnsi"/>
           <w:color w:val="FFFFFF" w:themeColor="background1"/>
           <w:highlight w:val="black"/>
           <w:lang w:val="fr-FR"/>
@@ -1297,7 +1229,7 @@
       <w:r>
         <w:rPr>
           <w:rStyle w:val="CodeHTML"/>
-          <w:rFonts w:ascii="Grotesque" w:eastAsiaTheme="majorEastAsia" w:hAnsi="Grotesque"/>
+          <w:rFonts w:asciiTheme="minorHAnsi" w:eastAsiaTheme="majorEastAsia" w:hAnsiTheme="minorHAnsi" w:cstheme="minorHAnsi"/>
           <w:color w:val="FFFFFF" w:themeColor="background1"/>
           <w:highlight w:val="black"/>
           <w:lang w:val="fr-FR"/>
@@ -1308,7 +1240,7 @@
       <w:r>
         <w:rPr>
           <w:rStyle w:val="CodeHTML"/>
-          <w:rFonts w:ascii="Grotesque" w:eastAsiaTheme="majorEastAsia" w:hAnsi="Grotesque"/>
+          <w:rFonts w:asciiTheme="minorHAnsi" w:eastAsiaTheme="majorEastAsia" w:hAnsiTheme="minorHAnsi" w:cstheme="minorHAnsi"/>
           <w:color w:val="FFFFFF" w:themeColor="background1"/>
           <w:highlight w:val="black"/>
           <w:lang w:val="fr-FR"/>
@@ -1318,7 +1250,7 @@
       <w:r>
         <w:rPr>
           <w:rStyle w:val="CodeHTML"/>
-          <w:rFonts w:ascii="Grotesque" w:eastAsiaTheme="majorEastAsia" w:hAnsi="Grotesque"/>
+          <w:rFonts w:asciiTheme="minorHAnsi" w:eastAsiaTheme="majorEastAsia" w:hAnsiTheme="minorHAnsi" w:cstheme="minorHAnsi"/>
           <w:color w:val="FFFFFF" w:themeColor="background1"/>
           <w:highlight w:val="black"/>
           <w:lang w:val="fr-FR"/>
@@ -1328,7 +1260,7 @@
       <w:r>
         <w:rPr>
           <w:rStyle w:val="CodeHTML"/>
-          <w:rFonts w:ascii="Grotesque" w:eastAsiaTheme="majorEastAsia" w:hAnsi="Grotesque"/>
+          <w:rFonts w:asciiTheme="minorHAnsi" w:eastAsiaTheme="majorEastAsia" w:hAnsiTheme="minorHAnsi" w:cstheme="minorHAnsi"/>
           <w:color w:val="FFFFFF" w:themeColor="background1"/>
           <w:highlight w:val="black"/>
           <w:lang w:val="fr-FR"/>
@@ -1339,7 +1271,7 @@
       <w:r>
         <w:rPr>
           <w:rStyle w:val="CodeHTML"/>
-          <w:rFonts w:ascii="Grotesque" w:eastAsiaTheme="majorEastAsia" w:hAnsi="Grotesque"/>
+          <w:rFonts w:asciiTheme="minorHAnsi" w:eastAsiaTheme="majorEastAsia" w:hAnsiTheme="minorHAnsi" w:cstheme="minorHAnsi"/>
           <w:color w:val="FFFFFF" w:themeColor="background1"/>
           <w:highlight w:val="black"/>
           <w:lang w:val="fr-FR"/>
@@ -1350,7 +1282,7 @@
       <w:r>
         <w:rPr>
           <w:rStyle w:val="CodeHTML"/>
-          <w:rFonts w:ascii="Grotesque" w:eastAsiaTheme="majorEastAsia" w:hAnsi="Grotesque"/>
+          <w:rFonts w:asciiTheme="minorHAnsi" w:eastAsiaTheme="majorEastAsia" w:hAnsiTheme="minorHAnsi" w:cstheme="minorHAnsi"/>
           <w:color w:val="FFFFFF" w:themeColor="background1"/>
           <w:highlight w:val="black"/>
           <w:lang w:val="fr-FR"/>
@@ -1361,7 +1293,7 @@
       <w:r>
         <w:rPr>
           <w:rStyle w:val="CodeHTML"/>
-          <w:rFonts w:ascii="Grotesque" w:eastAsiaTheme="majorEastAsia" w:hAnsi="Grotesque"/>
+          <w:rFonts w:asciiTheme="minorHAnsi" w:eastAsiaTheme="majorEastAsia" w:hAnsiTheme="minorHAnsi" w:cstheme="minorHAnsi"/>
           <w:color w:val="FFFFFF" w:themeColor="background1"/>
           <w:highlight w:val="black"/>
           <w:lang w:val="fr-FR"/>
@@ -1372,7 +1304,7 @@
       <w:r>
         <w:rPr>
           <w:rStyle w:val="CodeHTML"/>
-          <w:rFonts w:ascii="Grotesque" w:eastAsiaTheme="majorEastAsia" w:hAnsi="Grotesque"/>
+          <w:rFonts w:asciiTheme="minorHAnsi" w:eastAsiaTheme="majorEastAsia" w:hAnsiTheme="minorHAnsi" w:cstheme="minorHAnsi"/>
           <w:color w:val="FFFFFF" w:themeColor="background1"/>
           <w:highlight w:val="black"/>
           <w:lang w:val="fr-FR"/>
@@ -1382,7 +1314,7 @@
       <w:r>
         <w:rPr>
           <w:rStyle w:val="CodeHTML"/>
-          <w:rFonts w:ascii="Grotesque" w:eastAsiaTheme="majorEastAsia" w:hAnsi="Grotesque"/>
+          <w:rFonts w:asciiTheme="minorHAnsi" w:eastAsiaTheme="majorEastAsia" w:hAnsiTheme="minorHAnsi" w:cstheme="minorHAnsi"/>
           <w:color w:val="FFFFFF" w:themeColor="background1"/>
           <w:highlight w:val="black"/>
           <w:lang w:val="fr-FR"/>
@@ -1392,7 +1324,7 @@
       <w:r>
         <w:rPr>
           <w:rStyle w:val="CodeHTML"/>
-          <w:rFonts w:ascii="Grotesque" w:eastAsiaTheme="majorEastAsia" w:hAnsi="Grotesque"/>
+          <w:rFonts w:asciiTheme="minorHAnsi" w:eastAsiaTheme="majorEastAsia" w:hAnsiTheme="minorHAnsi" w:cstheme="minorHAnsi"/>
           <w:color w:val="FFFFFF" w:themeColor="background1"/>
           <w:highlight w:val="black"/>
           <w:lang w:val="fr-FR"/>
@@ -1402,7 +1334,7 @@
       <w:r>
         <w:rPr>
           <w:rStyle w:val="CodeHTML"/>
-          <w:rFonts w:ascii="Grotesque" w:eastAsiaTheme="majorEastAsia" w:hAnsi="Grotesque"/>
+          <w:rFonts w:asciiTheme="minorHAnsi" w:eastAsiaTheme="majorEastAsia" w:hAnsiTheme="minorHAnsi" w:cstheme="minorHAnsi"/>
           <w:color w:val="FFFFFF" w:themeColor="background1"/>
           <w:highlight w:val="black"/>
           <w:lang w:val="fr-FR"/>
@@ -1413,7 +1345,7 @@
       <w:r>
         <w:rPr>
           <w:rStyle w:val="CodeHTML"/>
-          <w:rFonts w:ascii="Grotesque" w:eastAsiaTheme="majorEastAsia" w:hAnsi="Grotesque"/>
+          <w:rFonts w:asciiTheme="minorHAnsi" w:eastAsiaTheme="majorEastAsia" w:hAnsiTheme="minorHAnsi" w:cstheme="minorHAnsi"/>
           <w:color w:val="FFFFFF" w:themeColor="background1"/>
           <w:highlight w:val="black"/>
           <w:lang w:val="fr-FR"/>
@@ -1424,7 +1356,7 @@
       <w:r>
         <w:rPr>
           <w:rStyle w:val="CodeHTML"/>
-          <w:rFonts w:ascii="Grotesque" w:eastAsiaTheme="majorEastAsia" w:hAnsi="Grotesque"/>
+          <w:rFonts w:asciiTheme="minorHAnsi" w:eastAsiaTheme="majorEastAsia" w:hAnsiTheme="minorHAnsi" w:cstheme="minorHAnsi"/>
           <w:color w:val="FFFFFF" w:themeColor="background1"/>
           <w:highlight w:val="black"/>
           <w:lang w:val="fr-FR"/>
@@ -1436,14 +1368,14 @@
       <w:pPr>
         <w:pStyle w:val="NormalWeb"/>
         <w:rPr>
-          <w:rFonts w:ascii="Grotesque" w:hAnsi="Grotesque"/>
+          <w:rFonts w:asciiTheme="minorHAnsi" w:hAnsiTheme="minorHAnsi" w:cstheme="minorHAnsi"/>
           <w:lang w:val="fr-FR"/>
         </w:rPr>
       </w:pPr>
       <w:r>
         <w:rPr>
           <w:rStyle w:val="lev"/>
-          <w:rFonts w:ascii="Grotesque" w:hAnsi="Grotesque"/>
+          <w:rFonts w:asciiTheme="minorHAnsi" w:hAnsiTheme="minorHAnsi" w:cstheme="minorHAnsi"/>
           <w:lang w:val="fr-FR"/>
         </w:rPr>
         <w:t>Explication :</w:t>
@@ -1459,7 +1391,7 @@
         <w:spacing w:line="276" w:lineRule="auto"/>
         <w:rPr>
           <w:rStyle w:val="CodeHTML"/>
-          <w:rFonts w:ascii="Grotesque" w:eastAsiaTheme="majorEastAsia" w:hAnsi="Grotesque"/>
+          <w:rFonts w:asciiTheme="minorHAnsi" w:eastAsiaTheme="majorEastAsia" w:hAnsiTheme="minorHAnsi" w:cstheme="minorHAnsi"/>
           <w:b/>
           <w:bCs/>
           <w:sz w:val="24"/>
@@ -1471,7 +1403,7 @@
       <w:r>
         <w:rPr>
           <w:rStyle w:val="CodeHTML"/>
-          <w:rFonts w:ascii="Grotesque" w:eastAsiaTheme="majorEastAsia" w:hAnsi="Grotesque"/>
+          <w:rFonts w:asciiTheme="minorHAnsi" w:eastAsiaTheme="majorEastAsia" w:hAnsiTheme="minorHAnsi" w:cstheme="minorHAnsi"/>
           <w:b/>
           <w:bCs/>
           <w:sz w:val="24"/>
@@ -1484,7 +1416,7 @@
       <w:r>
         <w:rPr>
           <w:rStyle w:val="CodeHTML"/>
-          <w:rFonts w:ascii="Grotesque" w:eastAsiaTheme="majorEastAsia" w:hAnsi="Grotesque"/>
+          <w:rFonts w:asciiTheme="minorHAnsi" w:eastAsiaTheme="majorEastAsia" w:hAnsiTheme="minorHAnsi" w:cstheme="minorHAnsi"/>
           <w:b/>
           <w:bCs/>
           <w:sz w:val="24"/>
@@ -1497,7 +1429,7 @@
       <w:r>
         <w:rPr>
           <w:rStyle w:val="CodeHTML"/>
-          <w:rFonts w:ascii="Grotesque" w:eastAsiaTheme="majorEastAsia" w:hAnsi="Grotesque"/>
+          <w:rFonts w:asciiTheme="minorHAnsi" w:eastAsiaTheme="majorEastAsia" w:hAnsiTheme="minorHAnsi" w:cstheme="minorHAnsi"/>
           <w:b/>
           <w:bCs/>
           <w:sz w:val="24"/>
@@ -1510,7 +1442,7 @@
       <w:r>
         <w:rPr>
           <w:rStyle w:val="CodeHTML"/>
-          <w:rFonts w:ascii="Grotesque" w:eastAsiaTheme="majorEastAsia" w:hAnsi="Grotesque"/>
+          <w:rFonts w:asciiTheme="minorHAnsi" w:eastAsiaTheme="majorEastAsia" w:hAnsiTheme="minorHAnsi" w:cstheme="minorHAnsi"/>
           <w:b/>
           <w:bCs/>
           <w:sz w:val="24"/>
@@ -1523,7 +1455,7 @@
       <w:r>
         <w:rPr>
           <w:rStyle w:val="CodeHTML"/>
-          <w:rFonts w:ascii="Grotesque" w:eastAsiaTheme="majorEastAsia" w:hAnsi="Grotesque"/>
+          <w:rFonts w:asciiTheme="minorHAnsi" w:eastAsiaTheme="majorEastAsia" w:hAnsiTheme="minorHAnsi" w:cstheme="minorHAnsi"/>
           <w:b/>
           <w:bCs/>
           <w:sz w:val="24"/>
@@ -1536,7 +1468,7 @@
       <w:r>
         <w:rPr>
           <w:rStyle w:val="CodeHTML"/>
-          <w:rFonts w:ascii="Grotesque" w:eastAsiaTheme="majorEastAsia" w:hAnsi="Grotesque"/>
+          <w:rFonts w:asciiTheme="minorHAnsi" w:eastAsiaTheme="majorEastAsia" w:hAnsiTheme="minorHAnsi" w:cstheme="minorHAnsi"/>
           <w:b/>
           <w:bCs/>
           <w:sz w:val="24"/>
@@ -1548,7 +1480,7 @@
       <w:r>
         <w:rPr>
           <w:rStyle w:val="CodeHTML"/>
-          <w:rFonts w:ascii="Grotesque" w:eastAsiaTheme="majorEastAsia" w:hAnsi="Grotesque"/>
+          <w:rFonts w:asciiTheme="minorHAnsi" w:eastAsiaTheme="majorEastAsia" w:hAnsiTheme="minorHAnsi" w:cstheme="minorHAnsi"/>
           <w:sz w:val="24"/>
           <w:szCs w:val="24"/>
           <w:lang w:val="fr-FR"/>
@@ -1559,7 +1491,7 @@
       <w:r>
         <w:rPr>
           <w:rStyle w:val="CodeHTML"/>
-          <w:rFonts w:ascii="Grotesque" w:eastAsiaTheme="majorEastAsia" w:hAnsi="Grotesque"/>
+          <w:rFonts w:asciiTheme="minorHAnsi" w:eastAsiaTheme="majorEastAsia" w:hAnsiTheme="minorHAnsi" w:cstheme="minorHAnsi"/>
           <w:sz w:val="24"/>
           <w:szCs w:val="24"/>
           <w:lang w:val="fr-FR"/>
@@ -1570,7 +1502,7 @@
       <w:r>
         <w:rPr>
           <w:rStyle w:val="CodeHTML"/>
-          <w:rFonts w:ascii="Grotesque" w:eastAsiaTheme="majorEastAsia" w:hAnsi="Grotesque"/>
+          <w:rFonts w:asciiTheme="minorHAnsi" w:eastAsiaTheme="majorEastAsia" w:hAnsiTheme="minorHAnsi" w:cstheme="minorHAnsi"/>
           <w:sz w:val="24"/>
           <w:szCs w:val="24"/>
           <w:lang w:val="fr-FR"/>
@@ -1581,7 +1513,7 @@
       <w:r>
         <w:rPr>
           <w:rStyle w:val="CodeHTML"/>
-          <w:rFonts w:ascii="Grotesque" w:eastAsiaTheme="majorEastAsia" w:hAnsi="Grotesque"/>
+          <w:rFonts w:asciiTheme="minorHAnsi" w:eastAsiaTheme="majorEastAsia" w:hAnsiTheme="minorHAnsi" w:cstheme="minorHAnsi"/>
           <w:sz w:val="24"/>
           <w:szCs w:val="24"/>
           <w:lang w:val="fr-FR"/>
@@ -1592,7 +1524,7 @@
       <w:r>
         <w:rPr>
           <w:rStyle w:val="CodeHTML"/>
-          <w:rFonts w:ascii="Grotesque" w:eastAsiaTheme="majorEastAsia" w:hAnsi="Grotesque"/>
+          <w:rFonts w:asciiTheme="minorHAnsi" w:eastAsiaTheme="majorEastAsia" w:hAnsiTheme="minorHAnsi" w:cstheme="minorHAnsi"/>
           <w:sz w:val="24"/>
           <w:szCs w:val="24"/>
           <w:lang w:val="fr-FR"/>
@@ -1610,7 +1542,7 @@
         <w:spacing w:line="276" w:lineRule="auto"/>
         <w:rPr>
           <w:rStyle w:val="CodeHTML"/>
-          <w:rFonts w:ascii="Grotesque" w:eastAsiaTheme="majorEastAsia" w:hAnsi="Grotesque"/>
+          <w:rFonts w:asciiTheme="minorHAnsi" w:eastAsiaTheme="majorEastAsia" w:hAnsiTheme="minorHAnsi" w:cstheme="minorHAnsi"/>
           <w:sz w:val="24"/>
           <w:szCs w:val="24"/>
           <w:lang w:val="fr-FR"/>
@@ -1621,7 +1553,7 @@
       <w:r>
         <w:rPr>
           <w:rStyle w:val="CodeHTML"/>
-          <w:rFonts w:ascii="Grotesque" w:eastAsiaTheme="majorEastAsia" w:hAnsi="Grotesque"/>
+          <w:rFonts w:asciiTheme="minorHAnsi" w:eastAsiaTheme="majorEastAsia" w:hAnsiTheme="minorHAnsi" w:cstheme="minorHAnsi"/>
           <w:b/>
           <w:bCs/>
           <w:sz w:val="24"/>
@@ -1635,7 +1567,7 @@
       <w:r>
         <w:rPr>
           <w:rStyle w:val="CodeHTML"/>
-          <w:rFonts w:ascii="Grotesque" w:eastAsiaTheme="majorEastAsia" w:hAnsi="Grotesque"/>
+          <w:rFonts w:asciiTheme="minorHAnsi" w:eastAsiaTheme="majorEastAsia" w:hAnsiTheme="minorHAnsi" w:cstheme="minorHAnsi"/>
           <w:b/>
           <w:bCs/>
           <w:sz w:val="24"/>
@@ -1647,7 +1579,7 @@
       <w:r>
         <w:rPr>
           <w:rStyle w:val="CodeHTML"/>
-          <w:rFonts w:ascii="Grotesque" w:eastAsiaTheme="majorEastAsia" w:hAnsi="Grotesque"/>
+          <w:rFonts w:asciiTheme="minorHAnsi" w:eastAsiaTheme="majorEastAsia" w:hAnsiTheme="minorHAnsi" w:cstheme="minorHAnsi"/>
           <w:sz w:val="24"/>
           <w:szCs w:val="24"/>
           <w:lang w:val="fr-FR"/>
@@ -1665,18 +1597,18 @@
         <w:spacing w:line="276" w:lineRule="auto"/>
         <w:rPr>
           <w:rStyle w:val="CodeHTML"/>
-          <w:rFonts w:ascii="Grotesque" w:eastAsiaTheme="majorEastAsia" w:hAnsi="Grotesque"/>
-          <w:b/>
-          <w:bCs/>
-          <w:sz w:val="24"/>
-          <w:szCs w:val="24"/>
-          <w:lang w:val="fr-FR"/>
-        </w:rPr>
-      </w:pPr>
-      <w:r>
-        <w:rPr>
-          <w:rStyle w:val="CodeHTML"/>
-          <w:rFonts w:ascii="Grotesque" w:eastAsiaTheme="majorEastAsia" w:hAnsi="Grotesque"/>
+          <w:rFonts w:asciiTheme="minorHAnsi" w:eastAsiaTheme="majorEastAsia" w:hAnsiTheme="minorHAnsi" w:cstheme="minorHAnsi"/>
+          <w:b/>
+          <w:bCs/>
+          <w:sz w:val="24"/>
+          <w:szCs w:val="24"/>
+          <w:lang w:val="fr-FR"/>
+        </w:rPr>
+      </w:pPr>
+      <w:r>
+        <w:rPr>
+          <w:rStyle w:val="CodeHTML"/>
+          <w:rFonts w:asciiTheme="minorHAnsi" w:eastAsiaTheme="majorEastAsia" w:hAnsiTheme="minorHAnsi" w:cstheme="minorHAnsi"/>
           <w:b/>
           <w:bCs/>
           <w:sz w:val="24"/>
@@ -1688,7 +1620,7 @@
       <w:r>
         <w:rPr>
           <w:rStyle w:val="CodeHTML"/>
-          <w:rFonts w:ascii="Grotesque" w:eastAsiaTheme="majorEastAsia" w:hAnsi="Grotesque"/>
+          <w:rFonts w:asciiTheme="minorHAnsi" w:eastAsiaTheme="majorEastAsia" w:hAnsiTheme="minorHAnsi" w:cstheme="minorHAnsi"/>
           <w:sz w:val="24"/>
           <w:szCs w:val="24"/>
           <w:lang w:val="fr-FR"/>
@@ -1698,7 +1630,7 @@
       <w:r>
         <w:rPr>
           <w:rStyle w:val="CodeHTML"/>
-          <w:rFonts w:ascii="Grotesque" w:eastAsiaTheme="majorEastAsia" w:hAnsi="Grotesque"/>
+          <w:rFonts w:asciiTheme="minorHAnsi" w:eastAsiaTheme="majorEastAsia" w:hAnsiTheme="minorHAnsi" w:cstheme="minorHAnsi"/>
           <w:b/>
           <w:bCs/>
           <w:sz w:val="24"/>
@@ -1710,7 +1642,7 @@
       <w:r>
         <w:rPr>
           <w:rStyle w:val="CodeHTML"/>
-          <w:rFonts w:ascii="Grotesque" w:eastAsiaTheme="majorEastAsia" w:hAnsi="Grotesque"/>
+          <w:rFonts w:asciiTheme="minorHAnsi" w:eastAsiaTheme="majorEastAsia" w:hAnsiTheme="minorHAnsi" w:cstheme="minorHAnsi"/>
           <w:sz w:val="24"/>
           <w:szCs w:val="24"/>
           <w:lang w:val="fr-FR"/>
@@ -1728,18 +1660,18 @@
         <w:spacing w:line="276" w:lineRule="auto"/>
         <w:rPr>
           <w:rStyle w:val="CodeHTML"/>
-          <w:rFonts w:ascii="Grotesque" w:eastAsiaTheme="majorEastAsia" w:hAnsi="Grotesque"/>
-          <w:b/>
-          <w:bCs/>
-          <w:sz w:val="24"/>
-          <w:szCs w:val="24"/>
-          <w:lang w:val="fr-FR"/>
-        </w:rPr>
-      </w:pPr>
-      <w:r>
-        <w:rPr>
-          <w:rStyle w:val="CodeHTML"/>
-          <w:rFonts w:ascii="Grotesque" w:eastAsiaTheme="majorEastAsia" w:hAnsi="Grotesque"/>
+          <w:rFonts w:asciiTheme="minorHAnsi" w:eastAsiaTheme="majorEastAsia" w:hAnsiTheme="minorHAnsi" w:cstheme="minorHAnsi"/>
+          <w:b/>
+          <w:bCs/>
+          <w:sz w:val="24"/>
+          <w:szCs w:val="24"/>
+          <w:lang w:val="fr-FR"/>
+        </w:rPr>
+      </w:pPr>
+      <w:r>
+        <w:rPr>
+          <w:rStyle w:val="CodeHTML"/>
+          <w:rFonts w:asciiTheme="minorHAnsi" w:eastAsiaTheme="majorEastAsia" w:hAnsiTheme="minorHAnsi" w:cstheme="minorHAnsi"/>
           <w:b/>
           <w:bCs/>
           <w:sz w:val="24"/>
@@ -1752,7 +1684,7 @@
       <w:r>
         <w:rPr>
           <w:rStyle w:val="CodeHTML"/>
-          <w:rFonts w:ascii="Grotesque" w:eastAsiaTheme="majorEastAsia" w:hAnsi="Grotesque"/>
+          <w:rFonts w:asciiTheme="minorHAnsi" w:eastAsiaTheme="majorEastAsia" w:hAnsiTheme="minorHAnsi" w:cstheme="minorHAnsi"/>
           <w:b/>
           <w:bCs/>
           <w:sz w:val="24"/>
@@ -1765,7 +1697,7 @@
       <w:r>
         <w:rPr>
           <w:rStyle w:val="CodeHTML"/>
-          <w:rFonts w:ascii="Grotesque" w:eastAsiaTheme="majorEastAsia" w:hAnsi="Grotesque"/>
+          <w:rFonts w:asciiTheme="minorHAnsi" w:eastAsiaTheme="majorEastAsia" w:hAnsiTheme="minorHAnsi" w:cstheme="minorHAnsi"/>
           <w:b/>
           <w:bCs/>
           <w:sz w:val="24"/>
@@ -1777,7 +1709,7 @@
       <w:r>
         <w:rPr>
           <w:rStyle w:val="CodeHTML"/>
-          <w:rFonts w:ascii="Grotesque" w:eastAsiaTheme="majorEastAsia" w:hAnsi="Grotesque"/>
+          <w:rFonts w:asciiTheme="minorHAnsi" w:eastAsiaTheme="majorEastAsia" w:hAnsiTheme="minorHAnsi" w:cstheme="minorHAnsi"/>
           <w:sz w:val="24"/>
           <w:szCs w:val="24"/>
           <w:lang w:val="fr-FR"/>
@@ -1787,7 +1719,7 @@
       <w:r>
         <w:rPr>
           <w:rStyle w:val="CodeHTML"/>
-          <w:rFonts w:ascii="Grotesque" w:eastAsiaTheme="majorEastAsia" w:hAnsi="Grotesque"/>
+          <w:rFonts w:asciiTheme="minorHAnsi" w:eastAsiaTheme="majorEastAsia" w:hAnsiTheme="minorHAnsi" w:cstheme="minorHAnsi"/>
           <w:b/>
           <w:bCs/>
           <w:sz w:val="24"/>
@@ -1799,7 +1731,7 @@
       <w:r>
         <w:rPr>
           <w:rStyle w:val="CodeHTML"/>
-          <w:rFonts w:ascii="Grotesque" w:eastAsiaTheme="majorEastAsia" w:hAnsi="Grotesque"/>
+          <w:rFonts w:asciiTheme="minorHAnsi" w:eastAsiaTheme="majorEastAsia" w:hAnsiTheme="minorHAnsi" w:cstheme="minorHAnsi"/>
           <w:sz w:val="24"/>
           <w:szCs w:val="24"/>
           <w:lang w:val="fr-FR"/>
@@ -1817,7 +1749,7 @@
         <w:spacing w:line="276" w:lineRule="auto"/>
         <w:rPr>
           <w:rStyle w:val="CodeHTML"/>
-          <w:rFonts w:ascii="Grotesque" w:eastAsiaTheme="majorEastAsia" w:hAnsi="Grotesque"/>
+          <w:rFonts w:asciiTheme="minorHAnsi" w:eastAsiaTheme="majorEastAsia" w:hAnsiTheme="minorHAnsi" w:cstheme="minorHAnsi"/>
           <w:b/>
           <w:bCs/>
           <w:sz w:val="24"/>
@@ -1830,7 +1762,7 @@
       <w:r>
         <w:rPr>
           <w:rStyle w:val="CodeHTML"/>
-          <w:rFonts w:ascii="Grotesque" w:eastAsiaTheme="majorEastAsia" w:hAnsi="Grotesque"/>
+          <w:rFonts w:asciiTheme="minorHAnsi" w:eastAsiaTheme="majorEastAsia" w:hAnsiTheme="minorHAnsi" w:cstheme="minorHAnsi"/>
           <w:b/>
           <w:bCs/>
           <w:sz w:val="24"/>
@@ -1843,7 +1775,7 @@
       <w:r>
         <w:rPr>
           <w:rStyle w:val="CodeHTML"/>
-          <w:rFonts w:ascii="Grotesque" w:eastAsiaTheme="majorEastAsia" w:hAnsi="Grotesque"/>
+          <w:rFonts w:asciiTheme="minorHAnsi" w:eastAsiaTheme="majorEastAsia" w:hAnsiTheme="minorHAnsi" w:cstheme="minorHAnsi"/>
           <w:b/>
           <w:bCs/>
           <w:sz w:val="24"/>
@@ -1856,7 +1788,7 @@
       <w:r>
         <w:rPr>
           <w:rStyle w:val="CodeHTML"/>
-          <w:rFonts w:ascii="Grotesque" w:eastAsiaTheme="majorEastAsia" w:hAnsi="Grotesque"/>
+          <w:rFonts w:asciiTheme="minorHAnsi" w:eastAsiaTheme="majorEastAsia" w:hAnsiTheme="minorHAnsi" w:cstheme="minorHAnsi"/>
           <w:b/>
           <w:bCs/>
           <w:sz w:val="24"/>
@@ -1868,7 +1800,7 @@
       <w:r>
         <w:rPr>
           <w:rStyle w:val="CodeHTML"/>
-          <w:rFonts w:ascii="Grotesque" w:eastAsiaTheme="majorEastAsia" w:hAnsi="Grotesque"/>
+          <w:rFonts w:asciiTheme="minorHAnsi" w:eastAsiaTheme="majorEastAsia" w:hAnsiTheme="minorHAnsi" w:cstheme="minorHAnsi"/>
           <w:sz w:val="24"/>
           <w:szCs w:val="24"/>
           <w:lang w:val="fr-FR"/>
@@ -1886,18 +1818,18 @@
         <w:spacing w:line="276" w:lineRule="auto"/>
         <w:rPr>
           <w:rStyle w:val="CodeHTML"/>
-          <w:rFonts w:ascii="Grotesque" w:eastAsiaTheme="majorEastAsia" w:hAnsi="Grotesque"/>
-          <w:b/>
-          <w:bCs/>
-          <w:sz w:val="24"/>
-          <w:szCs w:val="24"/>
-          <w:lang w:val="fr-FR"/>
-        </w:rPr>
-      </w:pPr>
-      <w:r>
-        <w:rPr>
-          <w:rStyle w:val="CodeHTML"/>
-          <w:rFonts w:ascii="Grotesque" w:eastAsiaTheme="majorEastAsia" w:hAnsi="Grotesque"/>
+          <w:rFonts w:asciiTheme="minorHAnsi" w:eastAsiaTheme="majorEastAsia" w:hAnsiTheme="minorHAnsi" w:cstheme="minorHAnsi"/>
+          <w:b/>
+          <w:bCs/>
+          <w:sz w:val="24"/>
+          <w:szCs w:val="24"/>
+          <w:lang w:val="fr-FR"/>
+        </w:rPr>
+      </w:pPr>
+      <w:r>
+        <w:rPr>
+          <w:rStyle w:val="CodeHTML"/>
+          <w:rFonts w:asciiTheme="minorHAnsi" w:eastAsiaTheme="majorEastAsia" w:hAnsiTheme="minorHAnsi" w:cstheme="minorHAnsi"/>
           <w:b/>
           <w:bCs/>
           <w:sz w:val="24"/>
@@ -1909,7 +1841,7 @@
       <w:r>
         <w:rPr>
           <w:rStyle w:val="CodeHTML"/>
-          <w:rFonts w:ascii="Grotesque" w:eastAsiaTheme="majorEastAsia" w:hAnsi="Grotesque"/>
+          <w:rFonts w:asciiTheme="minorHAnsi" w:eastAsiaTheme="majorEastAsia" w:hAnsiTheme="minorHAnsi" w:cstheme="minorHAnsi"/>
           <w:sz w:val="24"/>
           <w:szCs w:val="24"/>
           <w:lang w:val="fr-FR"/>
@@ -1919,7 +1851,7 @@
       <w:r>
         <w:rPr>
           <w:rStyle w:val="CodeHTML"/>
-          <w:rFonts w:ascii="Grotesque" w:eastAsiaTheme="majorEastAsia" w:hAnsi="Grotesque"/>
+          <w:rFonts w:asciiTheme="minorHAnsi" w:eastAsiaTheme="majorEastAsia" w:hAnsiTheme="minorHAnsi" w:cstheme="minorHAnsi"/>
           <w:b/>
           <w:bCs/>
           <w:sz w:val="24"/>
@@ -1931,7 +1863,7 @@
       <w:r>
         <w:rPr>
           <w:rStyle w:val="CodeHTML"/>
-          <w:rFonts w:ascii="Grotesque" w:eastAsiaTheme="majorEastAsia" w:hAnsi="Grotesque"/>
+          <w:rFonts w:asciiTheme="minorHAnsi" w:eastAsiaTheme="majorEastAsia" w:hAnsiTheme="minorHAnsi" w:cstheme="minorHAnsi"/>
           <w:sz w:val="24"/>
           <w:szCs w:val="24"/>
           <w:lang w:val="fr-FR"/>
@@ -1949,17 +1881,17 @@
         <w:spacing w:line="276" w:lineRule="auto"/>
         <w:rPr>
           <w:rStyle w:val="CodeHTML"/>
-          <w:rFonts w:ascii="Grotesque" w:hAnsi="Grotesque" w:cs="Times New Roman"/>
-          <w:sz w:val="24"/>
-          <w:szCs w:val="24"/>
-          <w:lang w:val="fr-FR"/>
-        </w:rPr>
-      </w:pPr>
-      <w:proofErr w:type="spellStart"/>
-      <w:r>
-        <w:rPr>
-          <w:rStyle w:val="CodeHTML"/>
-          <w:rFonts w:ascii="Grotesque" w:eastAsiaTheme="majorEastAsia" w:hAnsi="Grotesque"/>
+          <w:rFonts w:asciiTheme="minorHAnsi" w:hAnsiTheme="minorHAnsi" w:cstheme="minorHAnsi"/>
+          <w:sz w:val="24"/>
+          <w:szCs w:val="24"/>
+          <w:lang w:val="fr-FR"/>
+        </w:rPr>
+      </w:pPr>
+      <w:proofErr w:type="spellStart"/>
+      <w:r>
+        <w:rPr>
+          <w:rStyle w:val="CodeHTML"/>
+          <w:rFonts w:asciiTheme="minorHAnsi" w:eastAsiaTheme="majorEastAsia" w:hAnsiTheme="minorHAnsi" w:cstheme="minorHAnsi"/>
           <w:b/>
           <w:bCs/>
           <w:sz w:val="24"/>
@@ -1972,7 +1904,7 @@
       <w:r>
         <w:rPr>
           <w:rStyle w:val="CodeHTML"/>
-          <w:rFonts w:ascii="Grotesque" w:eastAsiaTheme="majorEastAsia" w:hAnsi="Grotesque"/>
+          <w:rFonts w:asciiTheme="minorHAnsi" w:eastAsiaTheme="majorEastAsia" w:hAnsiTheme="minorHAnsi" w:cstheme="minorHAnsi"/>
           <w:b/>
           <w:bCs/>
           <w:sz w:val="24"/>
@@ -1984,7 +1916,7 @@
       <w:r>
         <w:rPr>
           <w:rStyle w:val="CodeHTML"/>
-          <w:rFonts w:ascii="Grotesque" w:eastAsiaTheme="majorEastAsia" w:hAnsi="Grotesque"/>
+          <w:rFonts w:asciiTheme="minorHAnsi" w:eastAsiaTheme="majorEastAsia" w:hAnsiTheme="minorHAnsi" w:cstheme="minorHAnsi"/>
           <w:sz w:val="24"/>
           <w:szCs w:val="24"/>
           <w:lang w:val="fr-FR"/>
@@ -1997,14 +1929,14 @@
         <w:pStyle w:val="NormalWeb"/>
         <w:spacing w:line="276" w:lineRule="auto"/>
         <w:rPr>
-          <w:rFonts w:ascii="Grotesque" w:hAnsi="Grotesque"/>
+          <w:rFonts w:asciiTheme="minorHAnsi" w:hAnsiTheme="minorHAnsi" w:cstheme="minorHAnsi"/>
           <w:lang w:val="fr-FR"/>
         </w:rPr>
       </w:pPr>
       <w:r>
         <w:rPr>
           <w:rStyle w:val="lev"/>
-          <w:rFonts w:ascii="Grotesque" w:hAnsi="Grotesque"/>
+          <w:rFonts w:asciiTheme="minorHAnsi" w:hAnsiTheme="minorHAnsi" w:cstheme="minorHAnsi"/>
           <w:lang w:val="fr-FR"/>
         </w:rPr>
         <w:t>Exemple :</w:t>
@@ -2014,7 +1946,7 @@
       <w:pPr>
         <w:pStyle w:val="PrformatHTML"/>
         <w:rPr>
-          <w:rFonts w:ascii="Grotesque" w:eastAsiaTheme="majorEastAsia" w:hAnsi="Grotesque"/>
+          <w:rFonts w:asciiTheme="minorHAnsi" w:eastAsiaTheme="majorEastAsia" w:hAnsiTheme="minorHAnsi" w:cstheme="minorHAnsi"/>
           <w:color w:val="FFFFFF" w:themeColor="background1"/>
           <w:lang w:val="fr-FR"/>
         </w:rPr>
@@ -2023,7 +1955,7 @@
       <w:r>
         <w:rPr>
           <w:rStyle w:val="CodeHTML"/>
-          <w:rFonts w:ascii="Grotesque" w:eastAsiaTheme="majorEastAsia" w:hAnsi="Grotesque"/>
+          <w:rFonts w:asciiTheme="minorHAnsi" w:eastAsiaTheme="majorEastAsia" w:hAnsiTheme="minorHAnsi" w:cstheme="minorHAnsi"/>
           <w:color w:val="FFFFFF" w:themeColor="background1"/>
           <w:highlight w:val="black"/>
           <w:lang w:val="fr-FR"/>
@@ -2034,7 +1966,7 @@
       <w:r>
         <w:rPr>
           <w:rStyle w:val="CodeHTML"/>
-          <w:rFonts w:ascii="Grotesque" w:eastAsiaTheme="majorEastAsia" w:hAnsi="Grotesque"/>
+          <w:rFonts w:asciiTheme="minorHAnsi" w:eastAsiaTheme="majorEastAsia" w:hAnsiTheme="minorHAnsi" w:cstheme="minorHAnsi"/>
           <w:color w:val="FFFFFF" w:themeColor="background1"/>
           <w:highlight w:val="black"/>
           <w:lang w:val="fr-FR"/>
@@ -2045,7 +1977,7 @@
       <w:r>
         <w:rPr>
           <w:rStyle w:val="CodeHTML"/>
-          <w:rFonts w:ascii="Grotesque" w:eastAsiaTheme="majorEastAsia" w:hAnsi="Grotesque"/>
+          <w:rFonts w:asciiTheme="minorHAnsi" w:eastAsiaTheme="majorEastAsia" w:hAnsiTheme="minorHAnsi" w:cstheme="minorHAnsi"/>
           <w:color w:val="FFFFFF" w:themeColor="background1"/>
           <w:highlight w:val="black"/>
           <w:lang w:val="fr-FR"/>
@@ -2056,7 +1988,7 @@
       <w:r>
         <w:rPr>
           <w:rStyle w:val="CodeHTML"/>
-          <w:rFonts w:ascii="Grotesque" w:eastAsiaTheme="majorEastAsia" w:hAnsi="Grotesque"/>
+          <w:rFonts w:asciiTheme="minorHAnsi" w:eastAsiaTheme="majorEastAsia" w:hAnsiTheme="minorHAnsi" w:cstheme="minorHAnsi"/>
           <w:color w:val="FFFFFF" w:themeColor="background1"/>
           <w:highlight w:val="black"/>
           <w:lang w:val="fr-FR"/>
@@ -2067,7 +1999,7 @@
       <w:r>
         <w:rPr>
           <w:rStyle w:val="CodeHTML"/>
-          <w:rFonts w:ascii="Grotesque" w:eastAsiaTheme="majorEastAsia" w:hAnsi="Grotesque"/>
+          <w:rFonts w:asciiTheme="minorHAnsi" w:eastAsiaTheme="majorEastAsia" w:hAnsiTheme="minorHAnsi" w:cstheme="minorHAnsi"/>
           <w:color w:val="FFFFFF" w:themeColor="background1"/>
           <w:highlight w:val="black"/>
           <w:lang w:val="fr-FR"/>
@@ -2078,7 +2010,7 @@
       <w:r>
         <w:rPr>
           <w:rStyle w:val="CodeHTML"/>
-          <w:rFonts w:ascii="Grotesque" w:eastAsiaTheme="majorEastAsia" w:hAnsi="Grotesque"/>
+          <w:rFonts w:asciiTheme="minorHAnsi" w:eastAsiaTheme="majorEastAsia" w:hAnsiTheme="minorHAnsi" w:cstheme="minorHAnsi"/>
           <w:color w:val="FFFFFF" w:themeColor="background1"/>
           <w:highlight w:val="black"/>
           <w:lang w:val="fr-FR"/>
@@ -2089,7 +2021,7 @@
       <w:r>
         <w:rPr>
           <w:rStyle w:val="CodeHTML"/>
-          <w:rFonts w:ascii="Grotesque" w:eastAsiaTheme="majorEastAsia" w:hAnsi="Grotesque"/>
+          <w:rFonts w:asciiTheme="minorHAnsi" w:eastAsiaTheme="majorEastAsia" w:hAnsiTheme="minorHAnsi" w:cstheme="minorHAnsi"/>
           <w:color w:val="FFFFFF" w:themeColor="background1"/>
           <w:highlight w:val="black"/>
           <w:lang w:val="fr-FR"/>
@@ -2100,7 +2032,7 @@
       <w:r>
         <w:rPr>
           <w:rStyle w:val="CodeHTML"/>
-          <w:rFonts w:ascii="Grotesque" w:eastAsiaTheme="majorEastAsia" w:hAnsi="Grotesque"/>
+          <w:rFonts w:asciiTheme="minorHAnsi" w:eastAsiaTheme="majorEastAsia" w:hAnsiTheme="minorHAnsi" w:cstheme="minorHAnsi"/>
           <w:color w:val="FFFFFF" w:themeColor="background1"/>
           <w:highlight w:val="black"/>
           <w:lang w:val="fr-FR"/>
@@ -2111,7 +2043,7 @@
       <w:r>
         <w:rPr>
           <w:rStyle w:val="CodeHTML"/>
-          <w:rFonts w:ascii="Grotesque" w:eastAsiaTheme="majorEastAsia" w:hAnsi="Grotesque"/>
+          <w:rFonts w:asciiTheme="minorHAnsi" w:eastAsiaTheme="majorEastAsia" w:hAnsiTheme="minorHAnsi" w:cstheme="minorHAnsi"/>
           <w:color w:val="FFFFFF" w:themeColor="background1"/>
           <w:highlight w:val="black"/>
           <w:lang w:val="fr-FR"/>
@@ -2122,7 +2054,7 @@
       <w:r>
         <w:rPr>
           <w:rStyle w:val="CodeHTML"/>
-          <w:rFonts w:ascii="Grotesque" w:eastAsiaTheme="majorEastAsia" w:hAnsi="Grotesque"/>
+          <w:rFonts w:asciiTheme="minorHAnsi" w:eastAsiaTheme="majorEastAsia" w:hAnsiTheme="minorHAnsi" w:cstheme="minorHAnsi"/>
           <w:color w:val="FFFFFF" w:themeColor="background1"/>
           <w:highlight w:val="black"/>
           <w:lang w:val="fr-FR"/>
@@ -2133,7 +2065,7 @@
       <w:r>
         <w:rPr>
           <w:rStyle w:val="CodeHTML"/>
-          <w:rFonts w:ascii="Grotesque" w:eastAsiaTheme="majorEastAsia" w:hAnsi="Grotesque"/>
+          <w:rFonts w:asciiTheme="minorHAnsi" w:eastAsiaTheme="majorEastAsia" w:hAnsiTheme="minorHAnsi" w:cstheme="minorHAnsi"/>
           <w:color w:val="FFFFFF" w:themeColor="background1"/>
           <w:highlight w:val="black"/>
           <w:lang w:val="fr-FR"/>
@@ -2144,38 +2076,18 @@
       <w:r>
         <w:rPr>
           <w:rStyle w:val="CodeHTML"/>
-          <w:rFonts w:ascii="Grotesque" w:eastAsiaTheme="majorEastAsia" w:hAnsi="Grotesque"/>
-          <w:color w:val="FFFFFF" w:themeColor="background1"/>
-          <w:highlight w:val="black"/>
-          <w:lang w:val="fr-FR"/>
-        </w:rPr>
-        <w:t xml:space="preserve"> </w:t>
-      </w:r>
-      <w:r>
-        <w:rPr>
-          <w:rStyle w:val="CodeHTML"/>
-          <w:rFonts w:ascii="Grotesque" w:eastAsiaTheme="majorEastAsia" w:hAnsi="Grotesque"/>
-          <w:color w:val="FFFFFF" w:themeColor="background1"/>
-          <w:highlight w:val="black"/>
-          <w:lang w:val="fr-FR"/>
-        </w:rPr>
-        <w:t>&lt;</w:t>
-      </w:r>
-      <w:r>
-        <w:rPr>
-          <w:rStyle w:val="CodeHTML"/>
-          <w:rFonts w:ascii="Grotesque" w:eastAsiaTheme="majorEastAsia" w:hAnsi="Grotesque"/>
-          <w:color w:val="FFFFFF" w:themeColor="background1"/>
-          <w:highlight w:val="black"/>
-          <w:lang w:val="fr-FR"/>
-        </w:rPr>
-        <w:t xml:space="preserve"> </w:t>
-      </w:r>
-      <w:proofErr w:type="spellStart"/>
-      <w:r>
-        <w:rPr>
-          <w:rStyle w:val="CodeHTML"/>
-          <w:rFonts w:ascii="Grotesque" w:eastAsiaTheme="majorEastAsia" w:hAnsi="Grotesque"/>
+          <w:rFonts w:asciiTheme="minorHAnsi" w:eastAsiaTheme="majorEastAsia" w:hAnsiTheme="minorHAnsi" w:cstheme="minorHAnsi"/>
+          <w:color w:val="FFFFFF" w:themeColor="background1"/>
+          <w:highlight w:val="black"/>
+          <w:lang w:val="fr-FR"/>
+        </w:rPr>
+        <w:t xml:space="preserve"> &lt; </w:t>
+      </w:r>
+      <w:proofErr w:type="spellStart"/>
+      <w:r>
+        <w:rPr>
+          <w:rStyle w:val="CodeHTML"/>
+          <w:rFonts w:asciiTheme="minorHAnsi" w:eastAsiaTheme="majorEastAsia" w:hAnsiTheme="minorHAnsi" w:cstheme="minorHAnsi"/>
           <w:color w:val="FFFFFF" w:themeColor="background1"/>
           <w:highlight w:val="black"/>
           <w:lang w:val="fr-FR"/>

</xml_diff>